<commit_message>
se agrego una interfaz
</commit_message>
<xml_diff>
--- a/documentacion del proyecto__1.docx
+++ b/documentacion del proyecto__1.docx
@@ -1,6 +1,6 @@
 
 <file path=word/document.xml><?xml version="1.0" encoding="utf-8"?>
-<w:document xmlns:wpc="http://schemas.microsoft.com/office/word/2010/wordprocessingCanvas" xmlns:mc="http://schemas.openxmlformats.org/markup-compatibility/2006" xmlns:o="urn:schemas-microsoft-com:office:office" xmlns:r="http://schemas.openxmlformats.org/officeDocument/2006/relationships" xmlns:m="http://schemas.openxmlformats.org/officeDocument/2006/math" xmlns:v="urn:schemas-microsoft-com:vml" xmlns:wp14="http://schemas.microsoft.com/office/word/2010/wordprocessingDrawing" xmlns:wp="http://schemas.openxmlformats.org/drawingml/2006/wordprocessingDrawing" xmlns:w10="urn:schemas-microsoft-com:office:word" xmlns:w="http://schemas.openxmlformats.org/wordprocessingml/2006/main" xmlns:w14="http://schemas.microsoft.com/office/word/2010/wordml" xmlns:w15="http://schemas.microsoft.com/office/word/2012/wordml" xmlns:wpg="http://schemas.microsoft.com/office/word/2010/wordprocessingGroup" xmlns:wpi="http://schemas.microsoft.com/office/word/2010/wordprocessingInk" xmlns:wne="http://schemas.microsoft.com/office/word/2006/wordml" xmlns:wps="http://schemas.microsoft.com/office/word/2010/wordprocessingShape" mc:Ignorable="w14 w15 wp14">
+<w:document xmlns:wpc="http://schemas.microsoft.com/office/word/2010/wordprocessingCanvas" xmlns:cx="http://schemas.microsoft.com/office/drawing/2014/chartex" xmlns:cx1="http://schemas.microsoft.com/office/drawing/2015/9/8/chartex" xmlns:cx2="http://schemas.microsoft.com/office/drawing/2015/10/21/chartex" xmlns:cx3="http://schemas.microsoft.com/office/drawing/2016/5/9/chartex" xmlns:cx4="http://schemas.microsoft.com/office/drawing/2016/5/10/chartex" xmlns:cx5="http://schemas.microsoft.com/office/drawing/2016/5/11/chartex" xmlns:cx6="http://schemas.microsoft.com/office/drawing/2016/5/12/chartex" xmlns:cx7="http://schemas.microsoft.com/office/drawing/2016/5/13/chartex" xmlns:cx8="http://schemas.microsoft.com/office/drawing/2016/5/14/chartex" xmlns:mc="http://schemas.openxmlformats.org/markup-compatibility/2006" xmlns:aink="http://schemas.microsoft.com/office/drawing/2016/ink" xmlns:am3d="http://schemas.microsoft.com/office/drawing/2017/model3d" xmlns:o="urn:schemas-microsoft-com:office:office" xmlns:r="http://schemas.openxmlformats.org/officeDocument/2006/relationships" xmlns:m="http://schemas.openxmlformats.org/officeDocument/2006/math" xmlns:v="urn:schemas-microsoft-com:vml" xmlns:wp14="http://schemas.microsoft.com/office/word/2010/wordprocessingDrawing" xmlns:wp="http://schemas.openxmlformats.org/drawingml/2006/wordprocessingDrawing" xmlns:w10="urn:schemas-microsoft-com:office:word" xmlns:w="http://schemas.openxmlformats.org/wordprocessingml/2006/main" xmlns:w14="http://schemas.microsoft.com/office/word/2010/wordml" xmlns:w15="http://schemas.microsoft.com/office/word/2012/wordml" xmlns:w16cid="http://schemas.microsoft.com/office/word/2016/wordml/cid" xmlns:w16se="http://schemas.microsoft.com/office/word/2015/wordml/symex" xmlns:wpg="http://schemas.microsoft.com/office/word/2010/wordprocessingGroup" xmlns:wpi="http://schemas.microsoft.com/office/word/2010/wordprocessingInk" xmlns:wne="http://schemas.microsoft.com/office/word/2006/wordml" xmlns:wps="http://schemas.microsoft.com/office/word/2010/wordprocessingShape" mc:Ignorable="w14 w15 w16se w16cid wp14">
   <w:body>
     <w:p>
       <w:pPr>
@@ -345,25 +345,7 @@
           <w:sz w:val="24"/>
           <w:szCs w:val="24"/>
         </w:rPr>
-        <w:t>Nombre</w:t>
-      </w:r>
-      <w:r>
-        <w:rPr>
-          <w:rFonts w:ascii="Arial" w:hAnsi="Arial" w:cs="Arial"/>
-          <w:b/>
-          <w:sz w:val="24"/>
-          <w:szCs w:val="24"/>
-        </w:rPr>
-        <w:t>s</w:t>
-      </w:r>
-      <w:r>
-        <w:rPr>
-          <w:rFonts w:ascii="Arial" w:hAnsi="Arial" w:cs="Arial"/>
-          <w:b/>
-          <w:sz w:val="24"/>
-          <w:szCs w:val="24"/>
-        </w:rPr>
-        <w:t xml:space="preserve">: Univ.: </w:t>
+        <w:t xml:space="preserve">Nombres: Univ.: </w:t>
       </w:r>
     </w:p>
     <w:p>
@@ -387,16 +369,7 @@
           <w:sz w:val="24"/>
           <w:szCs w:val="24"/>
         </w:rPr>
-        <w:t xml:space="preserve">                            </w:t>
-      </w:r>
-      <w:r>
-        <w:rPr>
-          <w:rFonts w:ascii="Arial" w:hAnsi="Arial" w:cs="Arial"/>
-          <w:b/>
-          <w:sz w:val="24"/>
-          <w:szCs w:val="24"/>
-        </w:rPr>
-        <w:t>Gonzalo Espinoza Chiri</w:t>
+        <w:t xml:space="preserve">                            Gonzalo Espinoza Chiri</w:t>
       </w:r>
     </w:p>
     <w:p>
@@ -633,6 +606,7 @@
                 <w:szCs w:val="24"/>
               </w:rPr>
             </w:pPr>
+            <w:proofErr w:type="spellStart"/>
             <w:r>
               <w:rPr>
                 <w:rFonts w:cstheme="minorHAnsi"/>
@@ -640,7 +614,37 @@
                 <w:sz w:val="24"/>
                 <w:szCs w:val="24"/>
               </w:rPr>
-              <w:t xml:space="preserve">Prodcut Owner </w:t>
+              <w:t>Prodcut</w:t>
+            </w:r>
+            <w:proofErr w:type="spellEnd"/>
+            <w:r>
+              <w:rPr>
+                <w:rFonts w:cstheme="minorHAnsi"/>
+                <w:b/>
+                <w:sz w:val="24"/>
+                <w:szCs w:val="24"/>
+              </w:rPr>
+              <w:t xml:space="preserve"> </w:t>
+            </w:r>
+            <w:proofErr w:type="spellStart"/>
+            <w:r>
+              <w:rPr>
+                <w:rFonts w:cstheme="minorHAnsi"/>
+                <w:b/>
+                <w:sz w:val="24"/>
+                <w:szCs w:val="24"/>
+              </w:rPr>
+              <w:t>Owner</w:t>
+            </w:r>
+            <w:proofErr w:type="spellEnd"/>
+            <w:r>
+              <w:rPr>
+                <w:rFonts w:cstheme="minorHAnsi"/>
+                <w:b/>
+                <w:sz w:val="24"/>
+                <w:szCs w:val="24"/>
+              </w:rPr>
+              <w:t xml:space="preserve"> </w:t>
             </w:r>
           </w:p>
         </w:tc>
@@ -713,8 +717,19 @@
                 <w:sz w:val="24"/>
                 <w:szCs w:val="24"/>
               </w:rPr>
-              <w:t>Scrum Team</w:t>
-            </w:r>
+              <w:t xml:space="preserve">Scrum </w:t>
+            </w:r>
+            <w:proofErr w:type="spellStart"/>
+            <w:r>
+              <w:rPr>
+                <w:rFonts w:cstheme="minorHAnsi"/>
+                <w:b/>
+                <w:sz w:val="24"/>
+                <w:szCs w:val="24"/>
+              </w:rPr>
+              <w:t>Team</w:t>
+            </w:r>
+            <w:proofErr w:type="spellEnd"/>
           </w:p>
         </w:tc>
         <w:tc>
@@ -808,16 +823,7 @@
                 <w:sz w:val="24"/>
                 <w:szCs w:val="24"/>
               </w:rPr>
-              <w:t>3.-</w:t>
-            </w:r>
-            <w:r>
-              <w:rPr>
-                <w:rFonts w:cstheme="minorHAnsi"/>
-                <w:b/>
-                <w:sz w:val="24"/>
-                <w:szCs w:val="24"/>
-              </w:rPr>
-              <w:t>Gonzalo Espinoza Chiri</w:t>
+              <w:t>3.-Gonzalo Espinoza Chiri</w:t>
             </w:r>
           </w:p>
           <w:p>
@@ -3326,7 +3332,29 @@
                 <w:szCs w:val="22"/>
                 <w:lang w:eastAsia="es-BO"/>
               </w:rPr>
-              <w:t xml:space="preserve"> como agente de ventas necesito la geo localización del inmueble  de manera automática utilizando el GPS del dispositivo.</w:t>
+              <w:t xml:space="preserve"> como agente de ventas necesito la geo localización del </w:t>
+            </w:r>
+            <w:proofErr w:type="gramStart"/>
+            <w:r>
+              <w:rPr>
+                <w:rFonts w:ascii="Arial" w:eastAsia="Times New Roman" w:hAnsi="Arial" w:cs="Arial"/>
+                <w:color w:val="000000"/>
+                <w:sz w:val="22"/>
+                <w:szCs w:val="22"/>
+                <w:lang w:eastAsia="es-BO"/>
+              </w:rPr>
+              <w:t>inmueble  de</w:t>
+            </w:r>
+            <w:proofErr w:type="gramEnd"/>
+            <w:r>
+              <w:rPr>
+                <w:rFonts w:ascii="Arial" w:eastAsia="Times New Roman" w:hAnsi="Arial" w:cs="Arial"/>
+                <w:color w:val="000000"/>
+                <w:sz w:val="22"/>
+                <w:szCs w:val="22"/>
+                <w:lang w:eastAsia="es-BO"/>
+              </w:rPr>
+              <w:t xml:space="preserve"> manera automática utilizando el GPS del dispositivo.</w:t>
             </w:r>
           </w:p>
         </w:tc>
@@ -3820,7 +3848,29 @@
                 <w:szCs w:val="22"/>
                 <w:lang w:eastAsia="es-BO"/>
               </w:rPr>
-              <w:t xml:space="preserve"> como agente de ventas necesito poder tomas fotografías  del inmueble y poder añadir y eliminar imágenes del inmueble que están a la venta o en alquiler.</w:t>
+              <w:t xml:space="preserve"> como agente de ventas necesito poder tomas </w:t>
+            </w:r>
+            <w:proofErr w:type="gramStart"/>
+            <w:r>
+              <w:rPr>
+                <w:rFonts w:ascii="Arial" w:eastAsia="Times New Roman" w:hAnsi="Arial" w:cs="Arial"/>
+                <w:color w:val="000000"/>
+                <w:sz w:val="22"/>
+                <w:szCs w:val="22"/>
+                <w:lang w:eastAsia="es-BO"/>
+              </w:rPr>
+              <w:t>fotografías  del</w:t>
+            </w:r>
+            <w:proofErr w:type="gramEnd"/>
+            <w:r>
+              <w:rPr>
+                <w:rFonts w:ascii="Arial" w:eastAsia="Times New Roman" w:hAnsi="Arial" w:cs="Arial"/>
+                <w:color w:val="000000"/>
+                <w:sz w:val="22"/>
+                <w:szCs w:val="22"/>
+                <w:lang w:eastAsia="es-BO"/>
+              </w:rPr>
+              <w:t xml:space="preserve"> inmueble y poder añadir y eliminar imágenes del inmueble que están a la venta o en alquiler.</w:t>
             </w:r>
           </w:p>
         </w:tc>
@@ -4315,7 +4365,29 @@
                 <w:szCs w:val="22"/>
                 <w:lang w:eastAsia="es-BO"/>
               </w:rPr>
-              <w:t xml:space="preserve"> como cliente necesito poder ver toda la información del inmueble, las  imágenes, la información de los barrios y las escuelas cercanas al inmueble.</w:t>
+              <w:t xml:space="preserve"> como cliente necesito poder ver toda la información del inmueble, </w:t>
+            </w:r>
+            <w:proofErr w:type="gramStart"/>
+            <w:r>
+              <w:rPr>
+                <w:rFonts w:ascii="Arial" w:eastAsia="Times New Roman" w:hAnsi="Arial" w:cs="Arial"/>
+                <w:color w:val="000000"/>
+                <w:sz w:val="22"/>
+                <w:szCs w:val="22"/>
+                <w:lang w:eastAsia="es-BO"/>
+              </w:rPr>
+              <w:t>las  imágenes</w:t>
+            </w:r>
+            <w:proofErr w:type="gramEnd"/>
+            <w:r>
+              <w:rPr>
+                <w:rFonts w:ascii="Arial" w:eastAsia="Times New Roman" w:hAnsi="Arial" w:cs="Arial"/>
+                <w:color w:val="000000"/>
+                <w:sz w:val="22"/>
+                <w:szCs w:val="22"/>
+                <w:lang w:eastAsia="es-BO"/>
+              </w:rPr>
+              <w:t>, la información de los barrios y las escuelas cercanas al inmueble.</w:t>
             </w:r>
           </w:p>
         </w:tc>
@@ -4892,6 +4964,7 @@
           <w:szCs w:val="24"/>
         </w:rPr>
       </w:pPr>
+      <w:proofErr w:type="spellStart"/>
       <w:r>
         <w:rPr>
           <w:rFonts w:cstheme="minorHAnsi"/>
@@ -4908,7 +4981,17 @@
           <w:sz w:val="24"/>
           <w:szCs w:val="24"/>
         </w:rPr>
-        <w:t>ct Backlog</w:t>
+        <w:t>ct</w:t>
+      </w:r>
+      <w:proofErr w:type="spellEnd"/>
+      <w:r>
+        <w:rPr>
+          <w:rFonts w:cstheme="minorHAnsi"/>
+          <w:b/>
+          <w:sz w:val="24"/>
+          <w:szCs w:val="24"/>
+        </w:rPr>
+        <w:t xml:space="preserve"> Backlog</w:t>
       </w:r>
       <w:r>
         <w:rPr>
@@ -4935,7 +5018,43 @@
           <w:sz w:val="24"/>
           <w:szCs w:val="24"/>
         </w:rPr>
-        <w:t>La siguiente tabla muestra un resumen de las Historias de Usuario y su priorización por Sprint’s, la columna también muestra la conformación del Product Backlog</w:t>
+        <w:t xml:space="preserve">La siguiente tabla muestra un resumen de las Historias de Usuario y su priorización por </w:t>
+      </w:r>
+      <w:proofErr w:type="spellStart"/>
+      <w:r>
+        <w:rPr>
+          <w:rFonts w:ascii="Arial" w:hAnsi="Arial" w:cs="Arial"/>
+          <w:sz w:val="24"/>
+          <w:szCs w:val="24"/>
+        </w:rPr>
+        <w:t>Sprint’s</w:t>
+      </w:r>
+      <w:proofErr w:type="spellEnd"/>
+      <w:r>
+        <w:rPr>
+          <w:rFonts w:ascii="Arial" w:hAnsi="Arial" w:cs="Arial"/>
+          <w:sz w:val="24"/>
+          <w:szCs w:val="24"/>
+        </w:rPr>
+        <w:t xml:space="preserve">, la columna también muestra la conformación del </w:t>
+      </w:r>
+      <w:proofErr w:type="spellStart"/>
+      <w:r>
+        <w:rPr>
+          <w:rFonts w:ascii="Arial" w:hAnsi="Arial" w:cs="Arial"/>
+          <w:sz w:val="24"/>
+          <w:szCs w:val="24"/>
+        </w:rPr>
+        <w:t>Product</w:t>
+      </w:r>
+      <w:proofErr w:type="spellEnd"/>
+      <w:r>
+        <w:rPr>
+          <w:rFonts w:ascii="Arial" w:hAnsi="Arial" w:cs="Arial"/>
+          <w:sz w:val="24"/>
+          <w:szCs w:val="24"/>
+        </w:rPr>
+        <w:t xml:space="preserve"> Backlog</w:t>
       </w:r>
       <w:r>
         <w:rPr>
@@ -5045,6 +5164,7 @@
                 <w:lang w:eastAsia="es-BO"/>
               </w:rPr>
             </w:pPr>
+            <w:proofErr w:type="spellStart"/>
             <w:r>
               <w:rPr>
                 <w:rFonts w:ascii="Arial" w:eastAsia="Times New Roman" w:hAnsi="Arial" w:cs="Arial"/>
@@ -5057,6 +5177,7 @@
               </w:rPr>
               <w:t>Nº</w:t>
             </w:r>
+            <w:proofErr w:type="spellEnd"/>
           </w:p>
         </w:tc>
         <w:tc>
@@ -5727,8 +5848,20 @@
                 <w:szCs w:val="22"/>
                 <w:lang w:eastAsia="es-BO"/>
               </w:rPr>
-              <w:t>registro de datos del inmuebles</w:t>
-            </w:r>
+              <w:t xml:space="preserve">registro de datos </w:t>
+            </w:r>
+            <w:proofErr w:type="gramStart"/>
+            <w:r>
+              <w:rPr>
+                <w:rFonts w:ascii="Arial" w:eastAsia="Times New Roman" w:hAnsi="Arial" w:cs="Arial"/>
+                <w:color w:val="000000"/>
+                <w:sz w:val="22"/>
+                <w:szCs w:val="22"/>
+                <w:lang w:eastAsia="es-BO"/>
+              </w:rPr>
+              <w:t>del inmuebles</w:t>
+            </w:r>
+            <w:proofErr w:type="gramEnd"/>
           </w:p>
         </w:tc>
         <w:tc>
@@ -7970,7 +8103,29 @@
                 <w:szCs w:val="22"/>
                 <w:lang w:eastAsia="es-BO"/>
               </w:rPr>
-              <w:t xml:space="preserve">tener la opción de poder registrarse con una cuenta de google. </w:t>
+              <w:t xml:space="preserve">tener la opción de poder registrarse con una cuenta de </w:t>
+            </w:r>
+            <w:proofErr w:type="spellStart"/>
+            <w:r>
+              <w:rPr>
+                <w:rFonts w:ascii="Arial" w:eastAsia="Times New Roman" w:hAnsi="Arial" w:cs="Arial"/>
+                <w:color w:val="000000"/>
+                <w:sz w:val="22"/>
+                <w:szCs w:val="22"/>
+                <w:lang w:eastAsia="es-BO"/>
+              </w:rPr>
+              <w:t>google</w:t>
+            </w:r>
+            <w:proofErr w:type="spellEnd"/>
+            <w:r>
+              <w:rPr>
+                <w:rFonts w:ascii="Arial" w:eastAsia="Times New Roman" w:hAnsi="Arial" w:cs="Arial"/>
+                <w:color w:val="000000"/>
+                <w:sz w:val="22"/>
+                <w:szCs w:val="22"/>
+                <w:lang w:eastAsia="es-BO"/>
+              </w:rPr>
+              <w:t xml:space="preserve">. </w:t>
             </w:r>
           </w:p>
           <w:p>
@@ -8367,27 +8522,7 @@
                 <w:szCs w:val="22"/>
                 <w:lang w:eastAsia="es-BO"/>
               </w:rPr>
-              <w:t xml:space="preserve"> </w:t>
-            </w:r>
-            <w:r>
-              <w:rPr>
-                <w:rFonts w:ascii="Arial" w:eastAsia="Times New Roman" w:hAnsi="Arial" w:cs="Arial"/>
-                <w:color w:val="000000"/>
-                <w:sz w:val="22"/>
-                <w:szCs w:val="22"/>
-                <w:lang w:eastAsia="es-BO"/>
-              </w:rPr>
-              <w:t>Registro</w:t>
-            </w:r>
-            <w:r>
-              <w:rPr>
-                <w:rFonts w:ascii="Arial" w:eastAsia="Times New Roman" w:hAnsi="Arial" w:cs="Arial"/>
-                <w:color w:val="000000"/>
-                <w:sz w:val="22"/>
-                <w:szCs w:val="22"/>
-                <w:lang w:eastAsia="es-BO"/>
-              </w:rPr>
-              <w:t xml:space="preserve"> de inmueble</w:t>
+              <w:t xml:space="preserve"> Registro de inmueble</w:t>
             </w:r>
           </w:p>
         </w:tc>
@@ -8637,7 +8772,29 @@
                 <w:szCs w:val="22"/>
                 <w:lang w:eastAsia="es-BO"/>
               </w:rPr>
-              <w:t>permitir agregar  un nuevo inmueble.</w:t>
+              <w:t xml:space="preserve">permitir </w:t>
+            </w:r>
+            <w:proofErr w:type="gramStart"/>
+            <w:r>
+              <w:rPr>
+                <w:rFonts w:ascii="Arial" w:eastAsia="Times New Roman" w:hAnsi="Arial" w:cs="Arial"/>
+                <w:color w:val="000000"/>
+                <w:sz w:val="22"/>
+                <w:szCs w:val="22"/>
+                <w:lang w:eastAsia="es-BO"/>
+              </w:rPr>
+              <w:t>agregar  un</w:t>
+            </w:r>
+            <w:proofErr w:type="gramEnd"/>
+            <w:r>
+              <w:rPr>
+                <w:rFonts w:ascii="Arial" w:eastAsia="Times New Roman" w:hAnsi="Arial" w:cs="Arial"/>
+                <w:color w:val="000000"/>
+                <w:sz w:val="22"/>
+                <w:szCs w:val="22"/>
+                <w:lang w:eastAsia="es-BO"/>
+              </w:rPr>
+              <w:t xml:space="preserve"> nuevo inmueble.</w:t>
             </w:r>
           </w:p>
           <w:p>
@@ -8744,37 +8901,7 @@
                 <w:szCs w:val="22"/>
                 <w:lang w:eastAsia="es-BO"/>
               </w:rPr>
-              <w:t xml:space="preserve"> especifica </w:t>
-            </w:r>
-            <w:r>
-              <w:rPr>
-                <w:rFonts w:ascii="Arial" w:eastAsia="Times New Roman" w:hAnsi="Arial" w:cs="Arial"/>
-                <w:color w:val="000000"/>
-                <w:sz w:val="22"/>
-                <w:szCs w:val="22"/>
-                <w:lang w:eastAsia="es-BO"/>
-              </w:rPr>
-              <w:t>tipo</w:t>
-            </w:r>
-            <w:r>
-              <w:rPr>
-                <w:rFonts w:ascii="Arial" w:eastAsia="Times New Roman" w:hAnsi="Arial" w:cs="Arial"/>
-                <w:color w:val="000000"/>
-                <w:sz w:val="22"/>
-                <w:szCs w:val="22"/>
-                <w:lang w:eastAsia="es-BO"/>
-              </w:rPr>
-              <w:t xml:space="preserve"> de </w:t>
-            </w:r>
-            <w:r>
-              <w:rPr>
-                <w:rFonts w:ascii="Arial" w:eastAsia="Times New Roman" w:hAnsi="Arial" w:cs="Arial"/>
-                <w:color w:val="000000"/>
-                <w:sz w:val="22"/>
-                <w:szCs w:val="22"/>
-                <w:lang w:eastAsia="es-BO"/>
-              </w:rPr>
-              <w:t>inmueble</w:t>
+              <w:t xml:space="preserve"> especifica tipo de inmueble</w:t>
             </w:r>
           </w:p>
         </w:tc>
@@ -8905,6 +9032,7 @@
           <w:szCs w:val="24"/>
         </w:rPr>
       </w:pPr>
+      <w:proofErr w:type="spellStart"/>
       <w:r>
         <w:rPr>
           <w:rFonts w:cstheme="minorHAnsi"/>
@@ -8912,7 +9040,17 @@
           <w:sz w:val="24"/>
           <w:szCs w:val="24"/>
         </w:rPr>
-        <w:t xml:space="preserve">Product Backlog </w:t>
+        <w:t>Product</w:t>
+      </w:r>
+      <w:proofErr w:type="spellEnd"/>
+      <w:r>
+        <w:rPr>
+          <w:rFonts w:cstheme="minorHAnsi"/>
+          <w:b/>
+          <w:sz w:val="24"/>
+          <w:szCs w:val="24"/>
+        </w:rPr>
+        <w:t xml:space="preserve"> Backlog </w:t>
       </w:r>
     </w:p>
     <w:tbl>
@@ -9115,8 +9253,20 @@
                 <w:szCs w:val="22"/>
                 <w:lang w:eastAsia="es-BO"/>
               </w:rPr>
-              <w:t xml:space="preserve"> Establecer tipo de busqueda</w:t>
-            </w:r>
+              <w:t xml:space="preserve"> Establecer tipo de </w:t>
+            </w:r>
+            <w:proofErr w:type="spellStart"/>
+            <w:r>
+              <w:rPr>
+                <w:rFonts w:ascii="Arial" w:eastAsia="Times New Roman" w:hAnsi="Arial" w:cs="Arial"/>
+                <w:color w:val="000000"/>
+                <w:sz w:val="22"/>
+                <w:szCs w:val="22"/>
+                <w:lang w:eastAsia="es-BO"/>
+              </w:rPr>
+              <w:t>busqueda</w:t>
+            </w:r>
+            <w:proofErr w:type="spellEnd"/>
           </w:p>
         </w:tc>
       </w:tr>
@@ -9368,47 +9518,7 @@
                 <w:szCs w:val="22"/>
                 <w:lang w:eastAsia="es-BO"/>
               </w:rPr>
-              <w:t xml:space="preserve">permitir la </w:t>
-            </w:r>
-            <w:r>
-              <w:rPr>
-                <w:rFonts w:ascii="Arial" w:eastAsia="Times New Roman" w:hAnsi="Arial" w:cs="Arial"/>
-                <w:color w:val="000000"/>
-                <w:sz w:val="22"/>
-                <w:szCs w:val="22"/>
-                <w:lang w:eastAsia="es-BO"/>
-              </w:rPr>
-              <w:t>búsqueda</w:t>
-            </w:r>
-            <w:r>
-              <w:rPr>
-                <w:rFonts w:ascii="Arial" w:eastAsia="Times New Roman" w:hAnsi="Arial" w:cs="Arial"/>
-                <w:color w:val="000000"/>
-                <w:sz w:val="22"/>
-                <w:szCs w:val="22"/>
-                <w:lang w:eastAsia="es-BO"/>
-              </w:rPr>
-              <w:t xml:space="preserve"> por </w:t>
-            </w:r>
-            <w:r>
-              <w:rPr>
-                <w:rFonts w:ascii="Arial" w:eastAsia="Times New Roman" w:hAnsi="Arial" w:cs="Arial"/>
-                <w:color w:val="000000"/>
-                <w:sz w:val="22"/>
-                <w:szCs w:val="22"/>
-                <w:lang w:eastAsia="es-BO"/>
-              </w:rPr>
-              <w:t>área</w:t>
-            </w:r>
-            <w:r>
-              <w:rPr>
-                <w:rFonts w:ascii="Arial" w:eastAsia="Times New Roman" w:hAnsi="Arial" w:cs="Arial"/>
-                <w:color w:val="000000"/>
-                <w:sz w:val="22"/>
-                <w:szCs w:val="22"/>
-                <w:lang w:eastAsia="es-BO"/>
-              </w:rPr>
-              <w:t>.</w:t>
+              <w:t>permitir la búsqueda por área.</w:t>
             </w:r>
             <w:r>
               <w:rPr>
@@ -9456,27 +9566,7 @@
                 <w:szCs w:val="22"/>
                 <w:lang w:eastAsia="es-BO"/>
               </w:rPr>
-              <w:t xml:space="preserve">por </w:t>
-            </w:r>
-            <w:r>
-              <w:rPr>
-                <w:rFonts w:ascii="Arial" w:eastAsia="Times New Roman" w:hAnsi="Arial" w:cs="Arial"/>
-                <w:color w:val="000000"/>
-                <w:sz w:val="22"/>
-                <w:szCs w:val="22"/>
-                <w:lang w:eastAsia="es-BO"/>
-              </w:rPr>
-              <w:t>número</w:t>
-            </w:r>
-            <w:r>
-              <w:rPr>
-                <w:rFonts w:ascii="Arial" w:eastAsia="Times New Roman" w:hAnsi="Arial" w:cs="Arial"/>
-                <w:color w:val="000000"/>
-                <w:sz w:val="22"/>
-                <w:szCs w:val="22"/>
-                <w:lang w:eastAsia="es-BO"/>
-              </w:rPr>
-              <w:t xml:space="preserve"> de habitaciones. </w:t>
+              <w:t xml:space="preserve">por número de habitaciones. </w:t>
             </w:r>
           </w:p>
           <w:p>
@@ -9512,27 +9602,7 @@
                 <w:szCs w:val="22"/>
                 <w:lang w:eastAsia="es-BO"/>
               </w:rPr>
-              <w:t xml:space="preserve">por </w:t>
-            </w:r>
-            <w:r>
-              <w:rPr>
-                <w:rFonts w:ascii="Arial" w:eastAsia="Times New Roman" w:hAnsi="Arial" w:cs="Arial"/>
-                <w:color w:val="000000"/>
-                <w:sz w:val="22"/>
-                <w:szCs w:val="22"/>
-                <w:lang w:eastAsia="es-BO"/>
-              </w:rPr>
-              <w:t>número</w:t>
-            </w:r>
-            <w:r>
-              <w:rPr>
-                <w:rFonts w:ascii="Arial" w:eastAsia="Times New Roman" w:hAnsi="Arial" w:cs="Arial"/>
-                <w:color w:val="000000"/>
-                <w:sz w:val="22"/>
-                <w:szCs w:val="22"/>
-                <w:lang w:eastAsia="es-BO"/>
-              </w:rPr>
-              <w:t xml:space="preserve"> de baños. </w:t>
+              <w:t xml:space="preserve">por número de baños. </w:t>
             </w:r>
           </w:p>
           <w:p>
@@ -10192,6 +10262,7 @@
           <w:szCs w:val="24"/>
         </w:rPr>
       </w:pPr>
+      <w:proofErr w:type="spellStart"/>
       <w:r>
         <w:rPr>
           <w:rFonts w:cstheme="minorHAnsi"/>
@@ -10199,7 +10270,17 @@
           <w:sz w:val="24"/>
           <w:szCs w:val="24"/>
         </w:rPr>
-        <w:t xml:space="preserve">Product Backlog </w:t>
+        <w:t>Product</w:t>
+      </w:r>
+      <w:proofErr w:type="spellEnd"/>
+      <w:r>
+        <w:rPr>
+          <w:rFonts w:cstheme="minorHAnsi"/>
+          <w:b/>
+          <w:sz w:val="24"/>
+          <w:szCs w:val="24"/>
+        </w:rPr>
+        <w:t xml:space="preserve"> Backlog </w:t>
       </w:r>
     </w:p>
     <w:tbl>
@@ -10402,17 +10483,7 @@
                 <w:szCs w:val="22"/>
                 <w:lang w:eastAsia="es-BO"/>
               </w:rPr>
-              <w:t xml:space="preserve">Insertar </w:t>
-            </w:r>
-            <w:r>
-              <w:rPr>
-                <w:rFonts w:ascii="Arial" w:eastAsia="Times New Roman" w:hAnsi="Arial" w:cs="Arial"/>
-                <w:color w:val="000000"/>
-                <w:sz w:val="22"/>
-                <w:szCs w:val="22"/>
-                <w:lang w:eastAsia="es-BO"/>
-              </w:rPr>
-              <w:t>fotografías</w:t>
+              <w:t>Insertar fotografías</w:t>
             </w:r>
           </w:p>
         </w:tc>
@@ -10789,6 +10860,7 @@
           <w:szCs w:val="24"/>
         </w:rPr>
       </w:pPr>
+      <w:proofErr w:type="spellStart"/>
       <w:r>
         <w:rPr>
           <w:rFonts w:cstheme="minorHAnsi"/>
@@ -10796,7 +10868,17 @@
           <w:sz w:val="24"/>
           <w:szCs w:val="24"/>
         </w:rPr>
-        <w:t xml:space="preserve">Product Backlog </w:t>
+        <w:t>Product</w:t>
+      </w:r>
+      <w:proofErr w:type="spellEnd"/>
+      <w:r>
+        <w:rPr>
+          <w:rFonts w:cstheme="minorHAnsi"/>
+          <w:b/>
+          <w:sz w:val="24"/>
+          <w:szCs w:val="24"/>
+        </w:rPr>
+        <w:t xml:space="preserve"> Backlog </w:t>
       </w:r>
     </w:p>
     <w:tbl>
@@ -11250,27 +11332,7 @@
                 <w:szCs w:val="22"/>
                 <w:lang w:eastAsia="es-BO"/>
               </w:rPr>
-              <w:t xml:space="preserve">Mostrar la </w:t>
-            </w:r>
-            <w:r>
-              <w:rPr>
-                <w:rFonts w:ascii="Arial" w:eastAsia="Times New Roman" w:hAnsi="Arial" w:cs="Arial"/>
-                <w:color w:val="000000"/>
-                <w:sz w:val="22"/>
-                <w:szCs w:val="22"/>
-                <w:lang w:eastAsia="es-BO"/>
-              </w:rPr>
-              <w:t>información</w:t>
-            </w:r>
-            <w:r>
-              <w:rPr>
-                <w:rFonts w:ascii="Arial" w:eastAsia="Times New Roman" w:hAnsi="Arial" w:cs="Arial"/>
-                <w:color w:val="000000"/>
-                <w:sz w:val="22"/>
-                <w:szCs w:val="22"/>
-                <w:lang w:eastAsia="es-BO"/>
-              </w:rPr>
-              <w:t xml:space="preserve"> detallada del inmueble. </w:t>
+              <w:t xml:space="preserve">Mostrar la información detallada del inmueble. </w:t>
             </w:r>
           </w:p>
           <w:p>
@@ -11414,27 +11476,7 @@
                 <w:szCs w:val="22"/>
                 <w:lang w:eastAsia="es-BO"/>
               </w:rPr>
-              <w:t xml:space="preserve">listar los inmuebles que </w:t>
-            </w:r>
-            <w:r>
-              <w:rPr>
-                <w:rFonts w:ascii="Arial" w:eastAsia="Times New Roman" w:hAnsi="Arial" w:cs="Arial"/>
-                <w:color w:val="000000"/>
-                <w:sz w:val="22"/>
-                <w:szCs w:val="22"/>
-                <w:lang w:eastAsia="es-BO"/>
-              </w:rPr>
-              <w:t>estén</w:t>
-            </w:r>
-            <w:r>
-              <w:rPr>
-                <w:rFonts w:ascii="Arial" w:eastAsia="Times New Roman" w:hAnsi="Arial" w:cs="Arial"/>
-                <w:color w:val="000000"/>
-                <w:sz w:val="22"/>
-                <w:szCs w:val="22"/>
-                <w:lang w:eastAsia="es-BO"/>
-              </w:rPr>
-              <w:t xml:space="preserve"> en alquiler. </w:t>
+              <w:t xml:space="preserve">listar los inmuebles que estén en alquiler. </w:t>
             </w:r>
           </w:p>
           <w:p>
@@ -11472,27 +11514,7 @@
                 <w:szCs w:val="22"/>
                 <w:lang w:eastAsia="es-BO"/>
               </w:rPr>
-              <w:t xml:space="preserve">listar los inmuebles por </w:t>
-            </w:r>
-            <w:r>
-              <w:rPr>
-                <w:rFonts w:ascii="Arial" w:eastAsia="Times New Roman" w:hAnsi="Arial" w:cs="Arial"/>
-                <w:color w:val="000000"/>
-                <w:sz w:val="22"/>
-                <w:szCs w:val="22"/>
-                <w:lang w:eastAsia="es-BO"/>
-              </w:rPr>
-              <w:t>número</w:t>
-            </w:r>
-            <w:r>
-              <w:rPr>
-                <w:rFonts w:ascii="Arial" w:eastAsia="Times New Roman" w:hAnsi="Arial" w:cs="Arial"/>
-                <w:color w:val="000000"/>
-                <w:sz w:val="22"/>
-                <w:szCs w:val="22"/>
-                <w:lang w:eastAsia="es-BO"/>
-              </w:rPr>
-              <w:t xml:space="preserve"> de baños. </w:t>
+              <w:t xml:space="preserve">listar los inmuebles por número de baños. </w:t>
             </w:r>
           </w:p>
           <w:p>
@@ -11542,27 +11564,7 @@
                 <w:szCs w:val="22"/>
                 <w:lang w:eastAsia="es-BO"/>
               </w:rPr>
-              <w:t xml:space="preserve"> listar los inmuebles por </w:t>
-            </w:r>
-            <w:r>
-              <w:rPr>
-                <w:rFonts w:ascii="Arial" w:eastAsia="Times New Roman" w:hAnsi="Arial" w:cs="Arial"/>
-                <w:color w:val="000000"/>
-                <w:sz w:val="22"/>
-                <w:szCs w:val="22"/>
-                <w:lang w:eastAsia="es-BO"/>
-              </w:rPr>
-              <w:t>número</w:t>
-            </w:r>
-            <w:r>
-              <w:rPr>
-                <w:rFonts w:ascii="Arial" w:eastAsia="Times New Roman" w:hAnsi="Arial" w:cs="Arial"/>
-                <w:color w:val="000000"/>
-                <w:sz w:val="22"/>
-                <w:szCs w:val="22"/>
-                <w:lang w:eastAsia="es-BO"/>
-              </w:rPr>
-              <w:t xml:space="preserve"> de habitaciones. </w:t>
+              <w:t xml:space="preserve"> listar los inmuebles por número de habitaciones. </w:t>
             </w:r>
           </w:p>
         </w:tc>
@@ -12022,8 +12024,6 @@
               </w:rPr>
               <w:t>Tareas:</w:t>
             </w:r>
-            <w:bookmarkStart w:id="1" w:name="_GoBack"/>
-            <w:bookmarkEnd w:id="1"/>
           </w:p>
           <w:p>
             <w:pPr>
@@ -12145,27 +12145,7 @@
                 <w:szCs w:val="22"/>
                 <w:lang w:eastAsia="es-BO"/>
               </w:rPr>
-              <w:t xml:space="preserve"> si el usuario no se encuentra registrado </w:t>
-            </w:r>
-            <w:r>
-              <w:rPr>
-                <w:rFonts w:ascii="Arial" w:eastAsia="Times New Roman" w:hAnsi="Arial" w:cs="Arial"/>
-                <w:color w:val="000000"/>
-                <w:sz w:val="22"/>
-                <w:szCs w:val="22"/>
-                <w:lang w:eastAsia="es-BO"/>
-              </w:rPr>
-              <w:t>re direccionar</w:t>
-            </w:r>
-            <w:r>
-              <w:rPr>
-                <w:rFonts w:ascii="Arial" w:eastAsia="Times New Roman" w:hAnsi="Arial" w:cs="Arial"/>
-                <w:color w:val="000000"/>
-                <w:sz w:val="22"/>
-                <w:szCs w:val="22"/>
-                <w:lang w:eastAsia="es-BO"/>
-              </w:rPr>
-              <w:t xml:space="preserve"> a </w:t>
+              <w:t xml:space="preserve"> si el usuario no se encuentra registrado re direccionar a </w:t>
             </w:r>
             <w:r>
               <w:rPr>
@@ -12217,6 +12197,90 @@
         </w:rPr>
       </w:pPr>
     </w:p>
+    <w:p>
+      <w:pPr>
+        <w:pStyle w:val="Prrafodelista"/>
+        <w:ind w:left="1080"/>
+        <w:rPr>
+          <w:rFonts w:cstheme="minorHAnsi"/>
+          <w:b/>
+          <w:sz w:val="24"/>
+          <w:szCs w:val="24"/>
+          <w:lang w:val="es-BO"/>
+        </w:rPr>
+      </w:pPr>
+      <w:bookmarkStart w:id="1" w:name="_GoBack"/>
+      <w:bookmarkEnd w:id="1"/>
+      <w:r>
+        <w:rPr>
+          <w:noProof/>
+        </w:rPr>
+        <w:drawing>
+          <wp:anchor distT="0" distB="0" distL="114300" distR="114300" simplePos="0" relativeHeight="251662336" behindDoc="1" locked="0" layoutInCell="1" allowOverlap="1" wp14:anchorId="3E6A1AD4">
+            <wp:simplePos x="0" y="0"/>
+            <wp:positionH relativeFrom="column">
+              <wp:posOffset>1550670</wp:posOffset>
+            </wp:positionH>
+            <wp:positionV relativeFrom="paragraph">
+              <wp:posOffset>62865</wp:posOffset>
+            </wp:positionV>
+            <wp:extent cx="2210435" cy="3784600"/>
+            <wp:effectExtent l="0" t="0" r="0" b="6350"/>
+            <wp:wrapTight wrapText="bothSides">
+              <wp:wrapPolygon edited="0">
+                <wp:start x="0" y="0"/>
+                <wp:lineTo x="0" y="21528"/>
+                <wp:lineTo x="21408" y="21528"/>
+                <wp:lineTo x="21408" y="0"/>
+                <wp:lineTo x="0" y="0"/>
+              </wp:wrapPolygon>
+            </wp:wrapTight>
+            <wp:docPr id="6" name="Imagen 6" descr="C:\Users\Usuario\AppData\Local\Microsoft\Windows\INetCache\Content.Word\Captura6.png"/>
+            <wp:cNvGraphicFramePr>
+              <a:graphicFrameLocks xmlns:a="http://schemas.openxmlformats.org/drawingml/2006/main" noChangeAspect="1"/>
+            </wp:cNvGraphicFramePr>
+            <a:graphic xmlns:a="http://schemas.openxmlformats.org/drawingml/2006/main">
+              <a:graphicData uri="http://schemas.openxmlformats.org/drawingml/2006/picture">
+                <pic:pic xmlns:pic="http://schemas.openxmlformats.org/drawingml/2006/picture">
+                  <pic:nvPicPr>
+                    <pic:cNvPr id="0" name="Picture 11" descr="C:\Users\Usuario\AppData\Local\Microsoft\Windows\INetCache\Content.Word\Captura6.png"/>
+                    <pic:cNvPicPr>
+                      <a:picLocks noChangeAspect="1" noChangeArrowheads="1"/>
+                    </pic:cNvPicPr>
+                  </pic:nvPicPr>
+                  <pic:blipFill>
+                    <a:blip r:embed="rId10">
+                      <a:extLst>
+                        <a:ext uri="{28A0092B-C50C-407E-A947-70E740481C1C}">
+                          <a14:useLocalDpi xmlns:a14="http://schemas.microsoft.com/office/drawing/2010/main" val="0"/>
+                        </a:ext>
+                      </a:extLst>
+                    </a:blip>
+                    <a:srcRect/>
+                    <a:stretch>
+                      <a:fillRect/>
+                    </a:stretch>
+                  </pic:blipFill>
+                  <pic:spPr bwMode="auto">
+                    <a:xfrm>
+                      <a:off x="0" y="0"/>
+                      <a:ext cx="2210435" cy="3784600"/>
+                    </a:xfrm>
+                    <a:prstGeom prst="rect">
+                      <a:avLst/>
+                    </a:prstGeom>
+                    <a:noFill/>
+                    <a:ln>
+                      <a:noFill/>
+                    </a:ln>
+                  </pic:spPr>
+                </pic:pic>
+              </a:graphicData>
+            </a:graphic>
+          </wp:anchor>
+        </w:drawing>
+      </w:r>
+    </w:p>
     <w:sectPr>
       <w:pgSz w:w="12240" w:h="15840"/>
       <w:pgMar w:top="1417" w:right="1701" w:bottom="1418" w:left="1701" w:header="708" w:footer="708" w:gutter="0"/>
@@ -12228,7 +12292,7 @@
 </file>
 
 <file path=word/endnotes.xml><?xml version="1.0" encoding="utf-8"?>
-<w:endnotes xmlns:wpc="http://schemas.microsoft.com/office/word/2010/wordprocessingCanvas" xmlns:mc="http://schemas.openxmlformats.org/markup-compatibility/2006" xmlns:o="urn:schemas-microsoft-com:office:office" xmlns:r="http://schemas.openxmlformats.org/officeDocument/2006/relationships" xmlns:m="http://schemas.openxmlformats.org/officeDocument/2006/math" xmlns:v="urn:schemas-microsoft-com:vml" xmlns:wp14="http://schemas.microsoft.com/office/word/2010/wordprocessingDrawing" xmlns:wp="http://schemas.openxmlformats.org/drawingml/2006/wordprocessingDrawing" xmlns:w10="urn:schemas-microsoft-com:office:word" xmlns:w="http://schemas.openxmlformats.org/wordprocessingml/2006/main" xmlns:w14="http://schemas.microsoft.com/office/word/2010/wordml" xmlns:w15="http://schemas.microsoft.com/office/word/2012/wordml" xmlns:wpg="http://schemas.microsoft.com/office/word/2010/wordprocessingGroup" xmlns:wpi="http://schemas.microsoft.com/office/word/2010/wordprocessingInk" xmlns:wne="http://schemas.microsoft.com/office/word/2006/wordml" xmlns:wps="http://schemas.microsoft.com/office/word/2010/wordprocessingShape" mc:Ignorable="w14 w15 wp14">
+<w:endnotes xmlns:wpc="http://schemas.microsoft.com/office/word/2010/wordprocessingCanvas" xmlns:cx="http://schemas.microsoft.com/office/drawing/2014/chartex" xmlns:cx1="http://schemas.microsoft.com/office/drawing/2015/9/8/chartex" xmlns:cx2="http://schemas.microsoft.com/office/drawing/2015/10/21/chartex" xmlns:cx3="http://schemas.microsoft.com/office/drawing/2016/5/9/chartex" xmlns:cx4="http://schemas.microsoft.com/office/drawing/2016/5/10/chartex" xmlns:cx5="http://schemas.microsoft.com/office/drawing/2016/5/11/chartex" xmlns:cx6="http://schemas.microsoft.com/office/drawing/2016/5/12/chartex" xmlns:cx7="http://schemas.microsoft.com/office/drawing/2016/5/13/chartex" xmlns:cx8="http://schemas.microsoft.com/office/drawing/2016/5/14/chartex" xmlns:mc="http://schemas.openxmlformats.org/markup-compatibility/2006" xmlns:aink="http://schemas.microsoft.com/office/drawing/2016/ink" xmlns:am3d="http://schemas.microsoft.com/office/drawing/2017/model3d" xmlns:o="urn:schemas-microsoft-com:office:office" xmlns:r="http://schemas.openxmlformats.org/officeDocument/2006/relationships" xmlns:m="http://schemas.openxmlformats.org/officeDocument/2006/math" xmlns:v="urn:schemas-microsoft-com:vml" xmlns:wp14="http://schemas.microsoft.com/office/word/2010/wordprocessingDrawing" xmlns:wp="http://schemas.openxmlformats.org/drawingml/2006/wordprocessingDrawing" xmlns:w10="urn:schemas-microsoft-com:office:word" xmlns:w="http://schemas.openxmlformats.org/wordprocessingml/2006/main" xmlns:w14="http://schemas.microsoft.com/office/word/2010/wordml" xmlns:w15="http://schemas.microsoft.com/office/word/2012/wordml" xmlns:w16cid="http://schemas.microsoft.com/office/word/2016/wordml/cid" xmlns:w16se="http://schemas.microsoft.com/office/word/2015/wordml/symex" xmlns:wpg="http://schemas.microsoft.com/office/word/2010/wordprocessingGroup" xmlns:wpi="http://schemas.microsoft.com/office/word/2010/wordprocessingInk" xmlns:wne="http://schemas.microsoft.com/office/word/2006/wordml" xmlns:wps="http://schemas.microsoft.com/office/word/2010/wordprocessingShape" mc:Ignorable="w14 w15 w16se w16cid wp14">
   <w:endnote w:type="separator" w:id="-1">
     <w:p>
       <w:pPr>
@@ -12253,7 +12317,7 @@
 </file>
 
 <file path=word/footnotes.xml><?xml version="1.0" encoding="utf-8"?>
-<w:footnotes xmlns:wpc="http://schemas.microsoft.com/office/word/2010/wordprocessingCanvas" xmlns:mc="http://schemas.openxmlformats.org/markup-compatibility/2006" xmlns:o="urn:schemas-microsoft-com:office:office" xmlns:r="http://schemas.openxmlformats.org/officeDocument/2006/relationships" xmlns:m="http://schemas.openxmlformats.org/officeDocument/2006/math" xmlns:v="urn:schemas-microsoft-com:vml" xmlns:wp14="http://schemas.microsoft.com/office/word/2010/wordprocessingDrawing" xmlns:wp="http://schemas.openxmlformats.org/drawingml/2006/wordprocessingDrawing" xmlns:w10="urn:schemas-microsoft-com:office:word" xmlns:w="http://schemas.openxmlformats.org/wordprocessingml/2006/main" xmlns:w14="http://schemas.microsoft.com/office/word/2010/wordml" xmlns:w15="http://schemas.microsoft.com/office/word/2012/wordml" xmlns:wpg="http://schemas.microsoft.com/office/word/2010/wordprocessingGroup" xmlns:wpi="http://schemas.microsoft.com/office/word/2010/wordprocessingInk" xmlns:wne="http://schemas.microsoft.com/office/word/2006/wordml" xmlns:wps="http://schemas.microsoft.com/office/word/2010/wordprocessingShape" mc:Ignorable="w14 w15 wp14">
+<w:footnotes xmlns:wpc="http://schemas.microsoft.com/office/word/2010/wordprocessingCanvas" xmlns:cx="http://schemas.microsoft.com/office/drawing/2014/chartex" xmlns:cx1="http://schemas.microsoft.com/office/drawing/2015/9/8/chartex" xmlns:cx2="http://schemas.microsoft.com/office/drawing/2015/10/21/chartex" xmlns:cx3="http://schemas.microsoft.com/office/drawing/2016/5/9/chartex" xmlns:cx4="http://schemas.microsoft.com/office/drawing/2016/5/10/chartex" xmlns:cx5="http://schemas.microsoft.com/office/drawing/2016/5/11/chartex" xmlns:cx6="http://schemas.microsoft.com/office/drawing/2016/5/12/chartex" xmlns:cx7="http://schemas.microsoft.com/office/drawing/2016/5/13/chartex" xmlns:cx8="http://schemas.microsoft.com/office/drawing/2016/5/14/chartex" xmlns:mc="http://schemas.openxmlformats.org/markup-compatibility/2006" xmlns:aink="http://schemas.microsoft.com/office/drawing/2016/ink" xmlns:am3d="http://schemas.microsoft.com/office/drawing/2017/model3d" xmlns:o="urn:schemas-microsoft-com:office:office" xmlns:r="http://schemas.openxmlformats.org/officeDocument/2006/relationships" xmlns:m="http://schemas.openxmlformats.org/officeDocument/2006/math" xmlns:v="urn:schemas-microsoft-com:vml" xmlns:wp14="http://schemas.microsoft.com/office/word/2010/wordprocessingDrawing" xmlns:wp="http://schemas.openxmlformats.org/drawingml/2006/wordprocessingDrawing" xmlns:w10="urn:schemas-microsoft-com:office:word" xmlns:w="http://schemas.openxmlformats.org/wordprocessingml/2006/main" xmlns:w14="http://schemas.microsoft.com/office/word/2010/wordml" xmlns:w15="http://schemas.microsoft.com/office/word/2012/wordml" xmlns:w16cid="http://schemas.microsoft.com/office/word/2016/wordml/cid" xmlns:w16se="http://schemas.microsoft.com/office/word/2015/wordml/symex" xmlns:wpg="http://schemas.microsoft.com/office/word/2010/wordprocessingGroup" xmlns:wpi="http://schemas.microsoft.com/office/word/2010/wordprocessingInk" xmlns:wne="http://schemas.microsoft.com/office/word/2006/wordml" xmlns:wps="http://schemas.microsoft.com/office/word/2010/wordprocessingShape" mc:Ignorable="w14 w15 w16se w16cid wp14">
   <w:footnote w:type="separator" w:id="-1">
     <w:p>
       <w:pPr>
@@ -12278,8 +12342,8 @@
 </file>
 
 <file path=word/numbering.xml><?xml version="1.0" encoding="utf-8"?>
-<w:numbering xmlns:wpc="http://schemas.microsoft.com/office/word/2010/wordprocessingCanvas" xmlns:mc="http://schemas.openxmlformats.org/markup-compatibility/2006" xmlns:o="urn:schemas-microsoft-com:office:office" xmlns:r="http://schemas.openxmlformats.org/officeDocument/2006/relationships" xmlns:m="http://schemas.openxmlformats.org/officeDocument/2006/math" xmlns:v="urn:schemas-microsoft-com:vml" xmlns:wp14="http://schemas.microsoft.com/office/word/2010/wordprocessingDrawing" xmlns:wp="http://schemas.openxmlformats.org/drawingml/2006/wordprocessingDrawing" xmlns:w10="urn:schemas-microsoft-com:office:word" xmlns:w="http://schemas.openxmlformats.org/wordprocessingml/2006/main" xmlns:w14="http://schemas.microsoft.com/office/word/2010/wordml" xmlns:w15="http://schemas.microsoft.com/office/word/2012/wordml" xmlns:wpg="http://schemas.microsoft.com/office/word/2010/wordprocessingGroup" xmlns:wpi="http://schemas.microsoft.com/office/word/2010/wordprocessingInk" xmlns:wne="http://schemas.microsoft.com/office/word/2006/wordml" xmlns:wps="http://schemas.microsoft.com/office/word/2010/wordprocessingShape" mc:Ignorable="w14 w15 wp14">
-  <w:abstractNum w:abstractNumId="0">
+<w:numbering xmlns:wpc="http://schemas.microsoft.com/office/word/2010/wordprocessingCanvas" xmlns:cx="http://schemas.microsoft.com/office/drawing/2014/chartex" xmlns:cx1="http://schemas.microsoft.com/office/drawing/2015/9/8/chartex" xmlns:cx2="http://schemas.microsoft.com/office/drawing/2015/10/21/chartex" xmlns:cx3="http://schemas.microsoft.com/office/drawing/2016/5/9/chartex" xmlns:cx4="http://schemas.microsoft.com/office/drawing/2016/5/10/chartex" xmlns:cx5="http://schemas.microsoft.com/office/drawing/2016/5/11/chartex" xmlns:cx6="http://schemas.microsoft.com/office/drawing/2016/5/12/chartex" xmlns:cx7="http://schemas.microsoft.com/office/drawing/2016/5/13/chartex" xmlns:cx8="http://schemas.microsoft.com/office/drawing/2016/5/14/chartex" xmlns:mc="http://schemas.openxmlformats.org/markup-compatibility/2006" xmlns:aink="http://schemas.microsoft.com/office/drawing/2016/ink" xmlns:am3d="http://schemas.microsoft.com/office/drawing/2017/model3d" xmlns:o="urn:schemas-microsoft-com:office:office" xmlns:r="http://schemas.openxmlformats.org/officeDocument/2006/relationships" xmlns:m="http://schemas.openxmlformats.org/officeDocument/2006/math" xmlns:v="urn:schemas-microsoft-com:vml" xmlns:wp14="http://schemas.microsoft.com/office/word/2010/wordprocessingDrawing" xmlns:wp="http://schemas.openxmlformats.org/drawingml/2006/wordprocessingDrawing" xmlns:w10="urn:schemas-microsoft-com:office:word" xmlns:w="http://schemas.openxmlformats.org/wordprocessingml/2006/main" xmlns:w14="http://schemas.microsoft.com/office/word/2010/wordml" xmlns:w15="http://schemas.microsoft.com/office/word/2012/wordml" xmlns:w16cid="http://schemas.microsoft.com/office/word/2016/wordml/cid" xmlns:w16se="http://schemas.microsoft.com/office/word/2015/wordml/symex" xmlns:wpg="http://schemas.microsoft.com/office/word/2010/wordprocessingGroup" xmlns:wpi="http://schemas.microsoft.com/office/word/2010/wordprocessingInk" xmlns:wne="http://schemas.microsoft.com/office/word/2006/wordml" xmlns:wps="http://schemas.microsoft.com/office/word/2010/wordprocessingShape" mc:Ignorable="w14 w15 w16se w16cid wp14">
+  <w:abstractNum w:abstractNumId="0" w15:restartNumberingAfterBreak="0">
     <w:nsid w:val="028008C7"/>
     <w:multiLevelType w:val="hybridMultilevel"/>
     <w:tmpl w:val="2B42DE90"/>
@@ -12369,7 +12433,7 @@
       </w:pPr>
     </w:lvl>
   </w:abstractNum>
-  <w:abstractNum w:abstractNumId="1">
+  <w:abstractNum w:abstractNumId="1" w15:restartNumberingAfterBreak="0">
     <w:nsid w:val="48814C12"/>
     <w:multiLevelType w:val="multilevel"/>
     <w:tmpl w:val="AA121B60"/>
@@ -12490,7 +12554,7 @@
       </w:rPr>
     </w:lvl>
   </w:abstractNum>
-  <w:abstractNum w:abstractNumId="2">
+  <w:abstractNum w:abstractNumId="2" w15:restartNumberingAfterBreak="0">
     <w:nsid w:val="5D85054A"/>
     <w:multiLevelType w:val="multilevel"/>
     <w:tmpl w:val="539AAB24"/>
@@ -12627,7 +12691,7 @@
 </file>
 
 <file path=word/styles.xml><?xml version="1.0" encoding="utf-8"?>
-<w:styles xmlns:mc="http://schemas.openxmlformats.org/markup-compatibility/2006" xmlns:r="http://schemas.openxmlformats.org/officeDocument/2006/relationships" xmlns:w="http://schemas.openxmlformats.org/wordprocessingml/2006/main" xmlns:w14="http://schemas.microsoft.com/office/word/2010/wordml" xmlns:w15="http://schemas.microsoft.com/office/word/2012/wordml" mc:Ignorable="w14 w15">
+<w:styles xmlns:mc="http://schemas.openxmlformats.org/markup-compatibility/2006" xmlns:r="http://schemas.openxmlformats.org/officeDocument/2006/relationships" xmlns:w="http://schemas.openxmlformats.org/wordprocessingml/2006/main" xmlns:w14="http://schemas.microsoft.com/office/word/2010/wordml" xmlns:w15="http://schemas.microsoft.com/office/word/2012/wordml" xmlns:w16cid="http://schemas.microsoft.com/office/word/2016/wordml/cid" xmlns:w16se="http://schemas.microsoft.com/office/word/2015/wordml/symex" mc:Ignorable="w14 w15 w16se w16cid">
   <w:docDefaults>
     <w:rPrDefault>
       <w:rPr>
@@ -12643,7 +12707,7 @@
       </w:pPr>
     </w:pPrDefault>
   </w:docDefaults>
-  <w:latentStyles w:defLockedState="0" w:defUIPriority="99" w:defSemiHidden="0" w:defUnhideWhenUsed="0" w:defQFormat="0" w:count="371">
+  <w:latentStyles w:defLockedState="0" w:defUIPriority="99" w:defSemiHidden="0" w:defUnhideWhenUsed="0" w:defQFormat="0" w:count="375">
     <w:lsdException w:name="Normal" w:uiPriority="0" w:qFormat="1"/>
     <w:lsdException w:name="heading 1" w:uiPriority="9" w:qFormat="1"/>
     <w:lsdException w:name="heading 2" w:semiHidden="1" w:uiPriority="9" w:unhideWhenUsed="1" w:qFormat="1"/>
@@ -12749,7 +12813,6 @@
     <w:lsdException w:name="HTML Sample" w:semiHidden="1" w:unhideWhenUsed="1"/>
     <w:lsdException w:name="HTML Typewriter" w:semiHidden="1" w:unhideWhenUsed="1"/>
     <w:lsdException w:name="HTML Variable" w:semiHidden="1" w:unhideWhenUsed="1"/>
-    <w:lsdException w:name="Normal Table" w:semiHidden="1" w:unhideWhenUsed="1"/>
     <w:lsdException w:name="annotation subject" w:semiHidden="1" w:unhideWhenUsed="1"/>
     <w:lsdException w:name="No List" w:semiHidden="1" w:unhideWhenUsed="1"/>
     <w:lsdException w:name="Outline List 1" w:semiHidden="1" w:unhideWhenUsed="1"/>
@@ -12793,10 +12856,8 @@
     <w:lsdException w:name="Table Elegant" w:semiHidden="1" w:unhideWhenUsed="1"/>
     <w:lsdException w:name="Table Professional" w:semiHidden="1" w:unhideWhenUsed="1"/>
     <w:lsdException w:name="Table Subtle 1" w:semiHidden="1" w:unhideWhenUsed="1"/>
-    <w:lsdException w:name="Table Subtle 2" w:semiHidden="1" w:unhideWhenUsed="1"/>
     <w:lsdException w:name="Table Web 1" w:semiHidden="1" w:unhideWhenUsed="1"/>
     <w:lsdException w:name="Table Web 2" w:semiHidden="1" w:unhideWhenUsed="1"/>
-    <w:lsdException w:name="Table Web 3" w:semiHidden="1" w:unhideWhenUsed="1"/>
     <w:lsdException w:name="Balloon Text" w:semiHidden="1" w:unhideWhenUsed="1"/>
     <w:lsdException w:name="Table Grid" w:uiPriority="39"/>
     <w:lsdException w:name="Table Theme" w:semiHidden="1" w:unhideWhenUsed="1"/>
@@ -13015,6 +13076,10 @@
     <w:lsdException w:name="List Table 5 Dark Accent 6" w:uiPriority="50"/>
     <w:lsdException w:name="List Table 6 Colorful Accent 6" w:uiPriority="51"/>
     <w:lsdException w:name="List Table 7 Colorful Accent 6" w:uiPriority="52"/>
+    <w:lsdException w:name="Mention" w:semiHidden="1" w:unhideWhenUsed="1"/>
+    <w:lsdException w:name="Smart Hyperlink" w:semiHidden="1" w:unhideWhenUsed="1"/>
+    <w:lsdException w:name="Hashtag" w:semiHidden="1" w:unhideWhenUsed="1"/>
+    <w:lsdException w:name="Unresolved Mention" w:semiHidden="1" w:unhideWhenUsed="1"/>
   </w:latentStyles>
   <w:style w:type="paragraph" w:default="1" w:styleId="Normal">
     <w:name w:val="Normal"/>
@@ -13083,7 +13148,6 @@
       <w:spacing w:after="0" w:line="240" w:lineRule="auto"/>
     </w:pPr>
     <w:tblPr>
-      <w:tblInd w:w="0" w:type="dxa"/>
       <w:tblBorders>
         <w:top w:val="single" w:sz="4" w:space="0" w:color="auto"/>
         <w:left w:val="single" w:sz="4" w:space="0" w:color="auto"/>
@@ -13092,12 +13156,6 @@
         <w:insideH w:val="single" w:sz="4" w:space="0" w:color="auto"/>
         <w:insideV w:val="single" w:sz="4" w:space="0" w:color="auto"/>
       </w:tblBorders>
-      <w:tblCellMar>
-        <w:top w:w="0" w:type="dxa"/>
-        <w:left w:w="108" w:type="dxa"/>
-        <w:bottom w:w="0" w:type="dxa"/>
-        <w:right w:w="108" w:type="dxa"/>
-      </w:tblCellMar>
     </w:tblPr>
   </w:style>
   <w:style w:type="paragraph" w:styleId="Encabezado">

</xml_diff>

<commit_message>
se añadio la direccion del repositorio
</commit_message>
<xml_diff>
--- a/documentacion del proyecto__1.docx
+++ b/documentacion del proyecto__1.docx
@@ -1,6 +1,6 @@
 
 <file path=word/document.xml><?xml version="1.0" encoding="utf-8"?>
-<w:document xmlns:wpc="http://schemas.microsoft.com/office/word/2010/wordprocessingCanvas" xmlns:cx="http://schemas.microsoft.com/office/drawing/2014/chartex" xmlns:mc="http://schemas.openxmlformats.org/markup-compatibility/2006" xmlns:o="urn:schemas-microsoft-com:office:office" xmlns:r="http://schemas.openxmlformats.org/officeDocument/2006/relationships" xmlns:m="http://schemas.openxmlformats.org/officeDocument/2006/math" xmlns:v="urn:schemas-microsoft-com:vml" xmlns:wp14="http://schemas.microsoft.com/office/word/2010/wordprocessingDrawing" xmlns:wp="http://schemas.openxmlformats.org/drawingml/2006/wordprocessingDrawing" xmlns:w10="urn:schemas-microsoft-com:office:word" xmlns:w="http://schemas.openxmlformats.org/wordprocessingml/2006/main" xmlns:w14="http://schemas.microsoft.com/office/word/2010/wordml" xmlns:w15="http://schemas.microsoft.com/office/word/2012/wordml" xmlns:w16se="http://schemas.microsoft.com/office/word/2015/wordml/symex" xmlns:wpg="http://schemas.microsoft.com/office/word/2010/wordprocessingGroup" xmlns:wpi="http://schemas.microsoft.com/office/word/2010/wordprocessingInk" xmlns:wne="http://schemas.microsoft.com/office/word/2006/wordml" xmlns:wps="http://schemas.microsoft.com/office/word/2010/wordprocessingShape" mc:Ignorable="w14 w15 w16se wp14">
+<w:document xmlns:wpc="http://schemas.microsoft.com/office/word/2010/wordprocessingCanvas" xmlns:mc="http://schemas.openxmlformats.org/markup-compatibility/2006" xmlns:o="urn:schemas-microsoft-com:office:office" xmlns:r="http://schemas.openxmlformats.org/officeDocument/2006/relationships" xmlns:m="http://schemas.openxmlformats.org/officeDocument/2006/math" xmlns:v="urn:schemas-microsoft-com:vml" xmlns:wp14="http://schemas.microsoft.com/office/word/2010/wordprocessingDrawing" xmlns:wp="http://schemas.openxmlformats.org/drawingml/2006/wordprocessingDrawing" xmlns:w10="urn:schemas-microsoft-com:office:word" xmlns:w="http://schemas.openxmlformats.org/wordprocessingml/2006/main" xmlns:w14="http://schemas.microsoft.com/office/word/2010/wordml" xmlns:w15="http://schemas.microsoft.com/office/word/2012/wordml" xmlns:wpg="http://schemas.microsoft.com/office/word/2010/wordprocessingGroup" xmlns:wpi="http://schemas.microsoft.com/office/word/2010/wordprocessingInk" xmlns:wne="http://schemas.microsoft.com/office/word/2006/wordml" xmlns:wps="http://schemas.microsoft.com/office/word/2010/wordprocessingShape" mc:Ignorable="w14 w15 wp14">
   <w:body>
     <w:p>
       <w:pPr>
@@ -256,17 +256,6 @@
     </w:p>
     <w:p>
       <w:pPr>
-        <w:jc w:val="center"/>
-        <w:rPr>
-          <w:b/>
-          <w:i/>
-          <w:sz w:val="24"/>
-          <w:szCs w:val="24"/>
-        </w:rPr>
-      </w:pPr>
-    </w:p>
-    <w:p>
-      <w:pPr>
         <w:rPr>
           <w:b/>
           <w:i/>
@@ -291,7 +280,7 @@
         <w:rPr>
           <w:rFonts w:ascii="Arial" w:hAnsi="Arial" w:cs="Arial"/>
           <w:b/>
-          <w:sz w:val="28"/>
+          <w:sz w:val="36"/>
           <w:szCs w:val="28"/>
         </w:rPr>
       </w:pPr>
@@ -299,7 +288,7 @@
         <w:rPr>
           <w:rFonts w:ascii="Arial" w:hAnsi="Arial" w:cs="Arial"/>
           <w:b/>
-          <w:sz w:val="28"/>
+          <w:sz w:val="36"/>
           <w:szCs w:val="28"/>
         </w:rPr>
         <w:t xml:space="preserve">APLICACIÓN MÓVIL DE VENTA DE INMUEBLES </w:t>
@@ -338,29 +327,14 @@
         </w:rPr>
         <w:t xml:space="preserve">Nombres: Univ.: </w:t>
       </w:r>
-    </w:p>
-    <w:p>
-      <w:pPr>
-        <w:tabs>
-          <w:tab w:val="left" w:pos="2692"/>
-        </w:tabs>
-        <w:ind w:firstLine="2410"/>
-        <w:jc w:val="both"/>
+      <w:r>
         <w:rPr>
           <w:rFonts w:ascii="Arial" w:hAnsi="Arial" w:cs="Arial"/>
           <w:b/>
           <w:sz w:val="24"/>
           <w:szCs w:val="24"/>
         </w:rPr>
-      </w:pPr>
-      <w:r>
-        <w:rPr>
-          <w:rFonts w:ascii="Arial" w:hAnsi="Arial" w:cs="Arial"/>
-          <w:b/>
-          <w:sz w:val="24"/>
-          <w:szCs w:val="24"/>
-        </w:rPr>
-        <w:t xml:space="preserve">                            Gonzalo Espinoza Chiri</w:t>
+        <w:t>Daniela Becerra Villegas</w:t>
       </w:r>
     </w:p>
     <w:p>
@@ -384,7 +358,7 @@
           <w:sz w:val="24"/>
           <w:szCs w:val="24"/>
         </w:rPr>
-        <w:tab/>
+        <w:t xml:space="preserve">                            </w:t>
       </w:r>
       <w:r>
         <w:rPr>
@@ -393,7 +367,7 @@
           <w:sz w:val="24"/>
           <w:szCs w:val="24"/>
         </w:rPr>
-        <w:tab/>
+        <w:t xml:space="preserve"> </w:t>
       </w:r>
       <w:r>
         <w:rPr>
@@ -402,17 +376,7 @@
           <w:sz w:val="24"/>
           <w:szCs w:val="24"/>
         </w:rPr>
-        <w:tab/>
-      </w:r>
-      <w:r>
-        <w:rPr>
-          <w:rFonts w:ascii="Arial" w:hAnsi="Arial" w:cs="Arial"/>
-          <w:b/>
-          <w:sz w:val="24"/>
-          <w:szCs w:val="24"/>
-        </w:rPr>
-        <w:tab/>
-        <w:t xml:space="preserve"> Daniela Becerra Villegas</w:t>
+        <w:t xml:space="preserve">Ximena Tarqui </w:t>
       </w:r>
     </w:p>
     <w:p>
@@ -464,6 +428,57 @@
           <w:szCs w:val="24"/>
         </w:rPr>
         <w:tab/>
+        <w:t xml:space="preserve"> </w:t>
+      </w:r>
+      <w:r>
+        <w:rPr>
+          <w:rFonts w:ascii="Arial" w:hAnsi="Arial" w:cs="Arial"/>
+          <w:b/>
+          <w:sz w:val="24"/>
+          <w:szCs w:val="24"/>
+        </w:rPr>
+        <w:t>Omar Gonzalo Fernández Chambi</w:t>
+      </w:r>
+    </w:p>
+    <w:p>
+      <w:pPr>
+        <w:tabs>
+          <w:tab w:val="left" w:pos="2692"/>
+        </w:tabs>
+        <w:ind w:firstLine="2410"/>
+        <w:jc w:val="both"/>
+        <w:rPr>
+          <w:rFonts w:ascii="Arial" w:hAnsi="Arial" w:cs="Arial"/>
+          <w:b/>
+          <w:sz w:val="24"/>
+          <w:szCs w:val="24"/>
+        </w:rPr>
+      </w:pPr>
+      <w:r>
+        <w:rPr>
+          <w:rFonts w:ascii="Arial" w:hAnsi="Arial" w:cs="Arial"/>
+          <w:b/>
+          <w:sz w:val="24"/>
+          <w:szCs w:val="24"/>
+        </w:rPr>
+        <w:t xml:space="preserve">                            </w:t>
+      </w:r>
+      <w:r>
+        <w:rPr>
+          <w:rFonts w:ascii="Arial" w:hAnsi="Arial" w:cs="Arial"/>
+          <w:b/>
+          <w:sz w:val="24"/>
+          <w:szCs w:val="24"/>
+        </w:rPr>
+        <w:t xml:space="preserve"> </w:t>
+      </w:r>
+      <w:r>
+        <w:rPr>
+          <w:rFonts w:ascii="Arial" w:hAnsi="Arial" w:cs="Arial"/>
+          <w:b/>
+          <w:sz w:val="24"/>
+          <w:szCs w:val="24"/>
+        </w:rPr>
         <w:t>José David Zambrana Bautista</w:t>
       </w:r>
     </w:p>
@@ -488,7 +503,7 @@
           <w:sz w:val="24"/>
           <w:szCs w:val="24"/>
         </w:rPr>
-        <w:t xml:space="preserve">Docente: </w:t>
+        <w:tab/>
       </w:r>
       <w:r>
         <w:rPr>
@@ -497,10 +512,8 @@
           <w:sz w:val="24"/>
           <w:szCs w:val="24"/>
         </w:rPr>
-        <w:t>Ing. Ditmar</w:t>
+        <w:tab/>
       </w:r>
-      <w:bookmarkStart w:id="0" w:name="_GoBack"/>
-      <w:bookmarkEnd w:id="0"/>
       <w:r>
         <w:rPr>
           <w:rFonts w:ascii="Arial" w:hAnsi="Arial" w:cs="Arial"/>
@@ -508,7 +521,25 @@
           <w:sz w:val="24"/>
           <w:szCs w:val="24"/>
         </w:rPr>
-        <w:t xml:space="preserve"> David Castro Angulo</w:t>
+        <w:tab/>
+      </w:r>
+      <w:r>
+        <w:rPr>
+          <w:rFonts w:ascii="Arial" w:hAnsi="Arial" w:cs="Arial"/>
+          <w:b/>
+          <w:sz w:val="24"/>
+          <w:szCs w:val="24"/>
+        </w:rPr>
+        <w:tab/>
+      </w:r>
+      <w:r>
+        <w:rPr>
+          <w:rFonts w:ascii="Arial" w:hAnsi="Arial" w:cs="Arial"/>
+          <w:b/>
+          <w:sz w:val="24"/>
+          <w:szCs w:val="24"/>
+        </w:rPr>
+        <w:t xml:space="preserve"> Gonzalo Espinoza Chiri</w:t>
       </w:r>
     </w:p>
     <w:p>
@@ -532,6 +563,39 @@
           <w:sz w:val="24"/>
           <w:szCs w:val="24"/>
         </w:rPr>
+        <w:t xml:space="preserve">Docente: </w:t>
+      </w:r>
+      <w:r>
+        <w:rPr>
+          <w:rFonts w:ascii="Arial" w:hAnsi="Arial" w:cs="Arial"/>
+          <w:b/>
+          <w:sz w:val="24"/>
+          <w:szCs w:val="24"/>
+        </w:rPr>
+        <w:t>Ing. Ditmar David Castro Angulo</w:t>
+      </w:r>
+    </w:p>
+    <w:p>
+      <w:pPr>
+        <w:tabs>
+          <w:tab w:val="left" w:pos="2692"/>
+        </w:tabs>
+        <w:ind w:firstLine="2410"/>
+        <w:jc w:val="both"/>
+        <w:rPr>
+          <w:rFonts w:ascii="Arial" w:hAnsi="Arial" w:cs="Arial"/>
+          <w:b/>
+          <w:sz w:val="24"/>
+          <w:szCs w:val="24"/>
+        </w:rPr>
+      </w:pPr>
+      <w:r>
+        <w:rPr>
+          <w:rFonts w:ascii="Arial" w:hAnsi="Arial" w:cs="Arial"/>
+          <w:b/>
+          <w:sz w:val="24"/>
+          <w:szCs w:val="24"/>
+        </w:rPr>
         <w:t xml:space="preserve">Auxiliar: Univ.: </w:t>
       </w:r>
     </w:p>
@@ -574,7 +638,7 @@
           <w:szCs w:val="24"/>
         </w:rPr>
       </w:pPr>
-      <w:bookmarkStart w:id="1" w:name="_Toc500420710"/>
+      <w:bookmarkStart w:id="0" w:name="_Toc500420710"/>
       <w:r>
         <w:rPr>
           <w:rFonts w:ascii="Arial" w:hAnsi="Arial" w:cs="Arial"/>
@@ -613,7 +677,7 @@
         <w:lastRenderedPageBreak/>
         <w:t>Identificación de roles en SCRUM</w:t>
       </w:r>
-      <w:bookmarkEnd w:id="1"/>
+      <w:bookmarkEnd w:id="0"/>
     </w:p>
     <w:tbl>
       <w:tblPr>
@@ -12135,32 +12199,24 @@
               <w:jc w:val="center"/>
               <w:rPr>
                 <w:rFonts w:ascii="Arial" w:eastAsia="Times New Roman" w:hAnsi="Arial" w:cs="Arial"/>
-                <w:color w:val="000000"/>
-                <w:sz w:val="24"/>
-                <w:szCs w:val="24"/>
-                <w:lang w:eastAsia="es-BO"/>
-              </w:rPr>
-            </w:pPr>
-            <w:r>
-              <w:rPr>
-                <w:rFonts w:ascii="Arial" w:eastAsia="Times New Roman" w:hAnsi="Arial" w:cs="Arial"/>
+                <w:b/>
+                <w:color w:val="000000"/>
+                <w:sz w:val="24"/>
+                <w:szCs w:val="24"/>
+                <w:lang w:eastAsia="es-BO"/>
+              </w:rPr>
+            </w:pPr>
+            <w:r>
+              <w:rPr>
+                <w:rFonts w:ascii="Arial" w:eastAsia="Times New Roman" w:hAnsi="Arial" w:cs="Arial"/>
+                <w:b/>
                 <w:color w:val="000000"/>
                 <w:sz w:val="24"/>
                 <w:szCs w:val="24"/>
                 <w:lang w:eastAsia="es-BO"/>
               </w:rPr>
               <w:lastRenderedPageBreak/>
-              <w:t>Duración</w:t>
-            </w:r>
-            <w:r>
-              <w:rPr>
-                <w:rFonts w:ascii="Arial" w:eastAsia="Times New Roman" w:hAnsi="Arial" w:cs="Arial"/>
-                <w:color w:val="000000"/>
-                <w:sz w:val="24"/>
-                <w:szCs w:val="24"/>
-                <w:lang w:eastAsia="es-BO"/>
-              </w:rPr>
-              <w:t xml:space="preserve"> de proyecto </w:t>
+              <w:t xml:space="preserve">Duración de proyecto </w:t>
             </w:r>
           </w:p>
         </w:tc>
@@ -12189,31 +12245,23 @@
               <w:jc w:val="center"/>
               <w:rPr>
                 <w:rFonts w:ascii="Arial" w:eastAsia="Times New Roman" w:hAnsi="Arial" w:cs="Arial"/>
-                <w:color w:val="000000"/>
-                <w:sz w:val="24"/>
-                <w:szCs w:val="24"/>
-                <w:lang w:eastAsia="es-BO"/>
-              </w:rPr>
-            </w:pPr>
-            <w:r>
-              <w:rPr>
-                <w:rFonts w:ascii="Arial" w:eastAsia="Times New Roman" w:hAnsi="Arial" w:cs="Arial"/>
-                <w:color w:val="000000"/>
-                <w:sz w:val="24"/>
-                <w:szCs w:val="24"/>
-                <w:lang w:eastAsia="es-BO"/>
-              </w:rPr>
-              <w:t xml:space="preserve">36 </w:t>
-            </w:r>
-            <w:r>
-              <w:rPr>
-                <w:rFonts w:ascii="Arial" w:eastAsia="Times New Roman" w:hAnsi="Arial" w:cs="Arial"/>
-                <w:color w:val="000000"/>
-                <w:sz w:val="24"/>
-                <w:szCs w:val="24"/>
-                <w:lang w:eastAsia="es-BO"/>
-              </w:rPr>
-              <w:t>días</w:t>
+                <w:b/>
+                <w:color w:val="000000"/>
+                <w:sz w:val="24"/>
+                <w:szCs w:val="24"/>
+                <w:lang w:eastAsia="es-BO"/>
+              </w:rPr>
+            </w:pPr>
+            <w:r>
+              <w:rPr>
+                <w:rFonts w:ascii="Arial" w:eastAsia="Times New Roman" w:hAnsi="Arial" w:cs="Arial"/>
+                <w:b/>
+                <w:color w:val="000000"/>
+                <w:sz w:val="24"/>
+                <w:szCs w:val="24"/>
+                <w:lang w:eastAsia="es-BO"/>
+              </w:rPr>
+              <w:t>36 días</w:t>
             </w:r>
           </w:p>
         </w:tc>
@@ -17396,6 +17444,32 @@
           <w:lang w:val="es-BO"/>
         </w:rPr>
       </w:pPr>
+    </w:p>
+    <w:p>
+      <w:pPr>
+        <w:pStyle w:val="Prrafodelista"/>
+        <w:ind w:left="1080"/>
+        <w:rPr>
+          <w:rFonts w:ascii="Arial" w:hAnsi="Arial" w:cs="Arial"/>
+          <w:b/>
+          <w:sz w:val="24"/>
+          <w:szCs w:val="24"/>
+          <w:lang w:val="es-BO"/>
+        </w:rPr>
+      </w:pPr>
+    </w:p>
+    <w:p>
+      <w:pPr>
+        <w:pStyle w:val="Prrafodelista"/>
+        <w:ind w:left="1080"/>
+        <w:rPr>
+          <w:rFonts w:ascii="Arial" w:hAnsi="Arial" w:cs="Arial"/>
+          <w:b/>
+          <w:sz w:val="24"/>
+          <w:szCs w:val="24"/>
+          <w:lang w:val="es-BO"/>
+        </w:rPr>
+      </w:pPr>
       <w:r>
         <w:rPr>
           <w:rFonts w:ascii="Arial" w:hAnsi="Arial" w:cs="Arial"/>
@@ -17470,6 +17544,439 @@
         </w:drawing>
       </w:r>
     </w:p>
+    <w:p/>
+    <w:p/>
+    <w:p/>
+    <w:p/>
+    <w:p/>
+    <w:p/>
+    <w:p/>
+    <w:p/>
+    <w:p/>
+    <w:p/>
+    <w:p/>
+    <w:p/>
+    <w:p/>
+    <w:p/>
+    <w:p>
+      <w:pPr>
+        <w:jc w:val="right"/>
+      </w:pPr>
+    </w:p>
+    <w:p>
+      <w:pPr>
+        <w:jc w:val="right"/>
+      </w:pPr>
+    </w:p>
+    <w:p>
+      <w:pPr>
+        <w:pStyle w:val="Prrafodelista"/>
+        <w:numPr>
+          <w:ilvl w:val="0"/>
+          <w:numId w:val="2"/>
+        </w:numPr>
+        <w:ind w:left="0"/>
+        <w:rPr>
+          <w:rFonts w:ascii="Arial" w:hAnsi="Arial" w:cs="Arial"/>
+          <w:b/>
+          <w:sz w:val="24"/>
+          <w:szCs w:val="24"/>
+        </w:rPr>
+      </w:pPr>
+      <w:r>
+        <w:rPr>
+          <w:rFonts w:ascii="Arial" w:hAnsi="Arial" w:cs="Arial"/>
+          <w:b/>
+          <w:sz w:val="24"/>
+          <w:szCs w:val="24"/>
+        </w:rPr>
+        <w:lastRenderedPageBreak/>
+        <w:t>Repositorio del proyecto</w:t>
+      </w:r>
+    </w:p>
+    <w:p>
+      <w:pPr>
+        <w:pStyle w:val="Prrafodelista"/>
+        <w:rPr>
+          <w:rFonts w:ascii="Arial" w:hAnsi="Arial" w:cs="Arial"/>
+          <w:b/>
+          <w:sz w:val="24"/>
+          <w:szCs w:val="24"/>
+        </w:rPr>
+      </w:pPr>
+    </w:p>
+    <w:tbl>
+      <w:tblPr>
+        <w:tblW w:w="9067" w:type="dxa"/>
+        <w:tblCellMar>
+          <w:left w:w="70" w:type="dxa"/>
+          <w:right w:w="70" w:type="dxa"/>
+        </w:tblCellMar>
+        <w:tblLook w:val="04A0" w:firstRow="1" w:lastRow="0" w:firstColumn="1" w:lastColumn="0" w:noHBand="0" w:noVBand="1"/>
+      </w:tblPr>
+      <w:tblGrid>
+        <w:gridCol w:w="1957"/>
+        <w:gridCol w:w="7110"/>
+      </w:tblGrid>
+      <w:tr>
+        <w:trPr>
+          <w:trHeight w:val="300"/>
+        </w:trPr>
+        <w:tc>
+          <w:tcPr>
+            <w:tcW w:w="9067" w:type="dxa"/>
+            <w:gridSpan w:val="2"/>
+            <w:tcBorders>
+              <w:top w:val="single" w:sz="4" w:space="0" w:color="auto"/>
+              <w:left w:val="single" w:sz="4" w:space="0" w:color="auto"/>
+              <w:bottom w:val="single" w:sz="4" w:space="0" w:color="auto"/>
+              <w:right w:val="single" w:sz="4" w:space="0" w:color="auto"/>
+            </w:tcBorders>
+            <w:shd w:val="clear" w:color="000000" w:fill="D9D9D9"/>
+            <w:noWrap/>
+            <w:vAlign w:val="bottom"/>
+            <w:hideMark/>
+          </w:tcPr>
+          <w:p>
+            <w:pPr>
+              <w:spacing w:after="0" w:line="240" w:lineRule="auto"/>
+              <w:jc w:val="center"/>
+              <w:rPr>
+                <w:rFonts w:ascii="Calibri" w:eastAsia="Times New Roman" w:hAnsi="Calibri" w:cs="Calibri"/>
+                <w:color w:val="000000"/>
+                <w:sz w:val="22"/>
+                <w:szCs w:val="22"/>
+                <w:lang w:eastAsia="es-BO"/>
+              </w:rPr>
+            </w:pPr>
+            <w:r>
+              <w:rPr>
+                <w:rFonts w:ascii="Calibri" w:eastAsia="Times New Roman" w:hAnsi="Calibri" w:cs="Calibri"/>
+                <w:color w:val="000000"/>
+                <w:sz w:val="22"/>
+                <w:szCs w:val="22"/>
+                <w:lang w:eastAsia="es-BO"/>
+              </w:rPr>
+              <w:t>REPOSITORIO EN GITHUB</w:t>
+            </w:r>
+          </w:p>
+        </w:tc>
+      </w:tr>
+      <w:tr>
+        <w:trPr>
+          <w:trHeight w:val="483"/>
+        </w:trPr>
+        <w:tc>
+          <w:tcPr>
+            <w:tcW w:w="1957" w:type="dxa"/>
+            <w:tcBorders>
+              <w:top w:val="nil"/>
+              <w:left w:val="single" w:sz="4" w:space="0" w:color="auto"/>
+              <w:bottom w:val="single" w:sz="4" w:space="0" w:color="auto"/>
+              <w:right w:val="single" w:sz="4" w:space="0" w:color="auto"/>
+            </w:tcBorders>
+            <w:shd w:val="clear" w:color="auto" w:fill="auto"/>
+            <w:noWrap/>
+            <w:vAlign w:val="bottom"/>
+            <w:hideMark/>
+          </w:tcPr>
+          <w:p>
+            <w:pPr>
+              <w:spacing w:after="0" w:line="240" w:lineRule="auto"/>
+              <w:rPr>
+                <w:rFonts w:ascii="Calibri" w:eastAsia="Times New Roman" w:hAnsi="Calibri" w:cs="Calibri"/>
+                <w:b/>
+                <w:bCs/>
+                <w:color w:val="000000"/>
+                <w:sz w:val="22"/>
+                <w:szCs w:val="22"/>
+                <w:lang w:eastAsia="es-BO"/>
+              </w:rPr>
+            </w:pPr>
+            <w:r>
+              <w:rPr>
+                <w:rFonts w:ascii="Calibri" w:eastAsia="Times New Roman" w:hAnsi="Calibri" w:cs="Calibri"/>
+                <w:b/>
+                <w:bCs/>
+                <w:color w:val="000000"/>
+                <w:sz w:val="22"/>
+                <w:szCs w:val="22"/>
+                <w:lang w:eastAsia="es-BO"/>
+              </w:rPr>
+              <w:t>Dirección:</w:t>
+            </w:r>
+          </w:p>
+          <w:p>
+            <w:pPr>
+              <w:spacing w:after="0" w:line="240" w:lineRule="auto"/>
+              <w:rPr>
+                <w:rFonts w:ascii="Calibri" w:eastAsia="Times New Roman" w:hAnsi="Calibri" w:cs="Calibri"/>
+                <w:b/>
+                <w:bCs/>
+                <w:color w:val="000000"/>
+                <w:sz w:val="22"/>
+                <w:szCs w:val="22"/>
+                <w:lang w:eastAsia="es-BO"/>
+              </w:rPr>
+            </w:pPr>
+          </w:p>
+        </w:tc>
+        <w:tc>
+          <w:tcPr>
+            <w:tcW w:w="7110" w:type="dxa"/>
+            <w:tcBorders>
+              <w:top w:val="single" w:sz="4" w:space="0" w:color="auto"/>
+              <w:left w:val="nil"/>
+              <w:bottom w:val="single" w:sz="4" w:space="0" w:color="auto"/>
+              <w:right w:val="single" w:sz="4" w:space="0" w:color="auto"/>
+            </w:tcBorders>
+            <w:shd w:val="clear" w:color="auto" w:fill="auto"/>
+            <w:noWrap/>
+            <w:vAlign w:val="bottom"/>
+            <w:hideMark/>
+          </w:tcPr>
+          <w:p>
+            <w:pPr>
+              <w:spacing w:after="0" w:line="240" w:lineRule="auto"/>
+              <w:rPr>
+                <w:rFonts w:ascii="Calibri" w:eastAsia="Times New Roman" w:hAnsi="Calibri" w:cs="Calibri"/>
+                <w:color w:val="000000"/>
+                <w:sz w:val="22"/>
+                <w:szCs w:val="22"/>
+                <w:lang w:eastAsia="es-BO"/>
+              </w:rPr>
+            </w:pPr>
+            <w:hyperlink r:id="rId15" w:history="1">
+              <w:r>
+                <w:rPr>
+                  <w:rStyle w:val="Hipervnculo"/>
+                  <w:rFonts w:ascii="Calibri" w:eastAsia="Times New Roman" w:hAnsi="Calibri" w:cs="Calibri"/>
+                  <w:sz w:val="22"/>
+                  <w:szCs w:val="22"/>
+                  <w:lang w:eastAsia="es-BO"/>
+                </w:rPr>
+                <w:t>https://github.com/seminario1</w:t>
+              </w:r>
+            </w:hyperlink>
+          </w:p>
+          <w:p>
+            <w:pPr>
+              <w:spacing w:after="0" w:line="240" w:lineRule="auto"/>
+              <w:rPr>
+                <w:rFonts w:ascii="Calibri" w:eastAsia="Times New Roman" w:hAnsi="Calibri" w:cs="Calibri"/>
+                <w:color w:val="000000"/>
+                <w:sz w:val="22"/>
+                <w:szCs w:val="22"/>
+                <w:lang w:eastAsia="es-BO"/>
+              </w:rPr>
+            </w:pPr>
+          </w:p>
+        </w:tc>
+      </w:tr>
+      <w:tr>
+        <w:trPr>
+          <w:trHeight w:val="300"/>
+        </w:trPr>
+        <w:tc>
+          <w:tcPr>
+            <w:tcW w:w="9067" w:type="dxa"/>
+            <w:gridSpan w:val="2"/>
+            <w:vMerge w:val="restart"/>
+            <w:tcBorders>
+              <w:top w:val="single" w:sz="4" w:space="0" w:color="auto"/>
+              <w:left w:val="single" w:sz="4" w:space="0" w:color="auto"/>
+              <w:bottom w:val="single" w:sz="4" w:space="0" w:color="auto"/>
+              <w:right w:val="single" w:sz="4" w:space="0" w:color="auto"/>
+            </w:tcBorders>
+            <w:shd w:val="clear" w:color="auto" w:fill="auto"/>
+            <w:noWrap/>
+            <w:hideMark/>
+          </w:tcPr>
+          <w:p>
+            <w:pPr>
+              <w:spacing w:after="0" w:line="240" w:lineRule="auto"/>
+              <w:rPr>
+                <w:rFonts w:ascii="Calibri" w:eastAsia="Times New Roman" w:hAnsi="Calibri" w:cs="Calibri"/>
+                <w:color w:val="000000"/>
+                <w:sz w:val="22"/>
+                <w:szCs w:val="22"/>
+                <w:lang w:eastAsia="es-BO"/>
+              </w:rPr>
+            </w:pPr>
+          </w:p>
+          <w:p>
+            <w:pPr>
+              <w:spacing w:after="0" w:line="240" w:lineRule="auto"/>
+              <w:rPr>
+                <w:rFonts w:ascii="Calibri" w:eastAsia="Times New Roman" w:hAnsi="Calibri" w:cs="Calibri"/>
+                <w:color w:val="000000"/>
+                <w:sz w:val="22"/>
+                <w:szCs w:val="22"/>
+                <w:lang w:eastAsia="es-BO"/>
+              </w:rPr>
+            </w:pPr>
+            <w:r>
+              <w:rPr>
+                <w:rFonts w:ascii="Calibri" w:eastAsia="Times New Roman" w:hAnsi="Calibri" w:cs="Calibri"/>
+                <w:b/>
+                <w:color w:val="000000"/>
+                <w:sz w:val="22"/>
+                <w:szCs w:val="22"/>
+                <w:lang w:eastAsia="es-BO"/>
+              </w:rPr>
+              <w:t>Descripción:</w:t>
+            </w:r>
+            <w:r>
+              <w:rPr>
+                <w:rFonts w:ascii="Calibri" w:eastAsia="Times New Roman" w:hAnsi="Calibri" w:cs="Calibri"/>
+                <w:color w:val="000000"/>
+                <w:sz w:val="22"/>
+                <w:szCs w:val="22"/>
+                <w:lang w:eastAsia="es-BO"/>
+              </w:rPr>
+              <w:t xml:space="preserve"> Este repositorio será utilizado para el desarrollo del proyecto en grupo.</w:t>
+            </w:r>
+          </w:p>
+        </w:tc>
+      </w:tr>
+      <w:tr>
+        <w:trPr>
+          <w:trHeight w:val="300"/>
+        </w:trPr>
+        <w:tc>
+          <w:tcPr>
+            <w:tcW w:w="9067" w:type="dxa"/>
+            <w:gridSpan w:val="2"/>
+            <w:vMerge/>
+            <w:tcBorders>
+              <w:top w:val="single" w:sz="4" w:space="0" w:color="auto"/>
+              <w:left w:val="single" w:sz="4" w:space="0" w:color="auto"/>
+              <w:bottom w:val="single" w:sz="4" w:space="0" w:color="auto"/>
+              <w:right w:val="single" w:sz="4" w:space="0" w:color="auto"/>
+            </w:tcBorders>
+            <w:vAlign w:val="center"/>
+            <w:hideMark/>
+          </w:tcPr>
+          <w:p>
+            <w:pPr>
+              <w:spacing w:after="0" w:line="240" w:lineRule="auto"/>
+              <w:rPr>
+                <w:rFonts w:ascii="Calibri" w:eastAsia="Times New Roman" w:hAnsi="Calibri" w:cs="Calibri"/>
+                <w:color w:val="000000"/>
+                <w:sz w:val="22"/>
+                <w:szCs w:val="22"/>
+                <w:lang w:eastAsia="es-BO"/>
+              </w:rPr>
+            </w:pPr>
+          </w:p>
+        </w:tc>
+        <w:bookmarkStart w:id="1" w:name="_GoBack"/>
+        <w:bookmarkEnd w:id="1"/>
+      </w:tr>
+      <w:tr>
+        <w:trPr>
+          <w:trHeight w:val="300"/>
+        </w:trPr>
+        <w:tc>
+          <w:tcPr>
+            <w:tcW w:w="9067" w:type="dxa"/>
+            <w:gridSpan w:val="2"/>
+            <w:vMerge/>
+            <w:tcBorders>
+              <w:top w:val="single" w:sz="4" w:space="0" w:color="auto"/>
+              <w:left w:val="single" w:sz="4" w:space="0" w:color="auto"/>
+              <w:bottom w:val="single" w:sz="4" w:space="0" w:color="auto"/>
+              <w:right w:val="single" w:sz="4" w:space="0" w:color="auto"/>
+            </w:tcBorders>
+            <w:vAlign w:val="center"/>
+            <w:hideMark/>
+          </w:tcPr>
+          <w:p>
+            <w:pPr>
+              <w:spacing w:after="0" w:line="240" w:lineRule="auto"/>
+              <w:rPr>
+                <w:rFonts w:ascii="Calibri" w:eastAsia="Times New Roman" w:hAnsi="Calibri" w:cs="Calibri"/>
+                <w:color w:val="000000"/>
+                <w:sz w:val="22"/>
+                <w:szCs w:val="22"/>
+                <w:lang w:eastAsia="es-BO"/>
+              </w:rPr>
+            </w:pPr>
+          </w:p>
+        </w:tc>
+      </w:tr>
+    </w:tbl>
+    <w:p>
+      <w:pPr>
+        <w:pStyle w:val="Prrafodelista"/>
+        <w:rPr>
+          <w:rFonts w:ascii="Arial" w:hAnsi="Arial" w:cs="Arial"/>
+          <w:b/>
+          <w:sz w:val="24"/>
+          <w:szCs w:val="24"/>
+          <w:lang w:val="es-BO"/>
+        </w:rPr>
+      </w:pPr>
+    </w:p>
+    <w:p>
+      <w:pPr>
+        <w:pStyle w:val="Prrafodelista"/>
+        <w:rPr>
+          <w:rFonts w:ascii="Arial" w:hAnsi="Arial" w:cs="Arial"/>
+          <w:b/>
+          <w:sz w:val="24"/>
+          <w:szCs w:val="24"/>
+          <w:lang w:val="es-BO"/>
+        </w:rPr>
+      </w:pPr>
+    </w:p>
+    <w:p>
+      <w:pPr>
+        <w:pStyle w:val="Prrafodelista"/>
+        <w:ind w:left="-426"/>
+        <w:jc w:val="center"/>
+        <w:rPr>
+          <w:rFonts w:ascii="Arial" w:hAnsi="Arial" w:cs="Arial"/>
+          <w:b/>
+          <w:sz w:val="24"/>
+          <w:szCs w:val="24"/>
+          <w:lang w:val="es-BO"/>
+        </w:rPr>
+      </w:pPr>
+      <w:r>
+        <w:rPr>
+          <w:rFonts w:ascii="Arial" w:hAnsi="Arial" w:cs="Arial"/>
+          <w:b/>
+          <w:sz w:val="24"/>
+          <w:szCs w:val="24"/>
+          <w:lang w:val="es-BO"/>
+        </w:rPr>
+        <w:pict>
+          <v:shapetype id="_x0000_t75" coordsize="21600,21600" o:spt="75" o:preferrelative="t" path="m@4@5l@4@11@9@11@9@5xe" filled="f" stroked="f">
+            <v:stroke joinstyle="miter"/>
+            <v:formulas>
+              <v:f eqn="if lineDrawn pixelLineWidth 0"/>
+              <v:f eqn="sum @0 1 0"/>
+              <v:f eqn="sum 0 0 @1"/>
+              <v:f eqn="prod @2 1 2"/>
+              <v:f eqn="prod @3 21600 pixelWidth"/>
+              <v:f eqn="prod @3 21600 pixelHeight"/>
+              <v:f eqn="sum @0 0 1"/>
+              <v:f eqn="prod @6 1 2"/>
+              <v:f eqn="prod @7 21600 pixelWidth"/>
+              <v:f eqn="sum @8 21600 0"/>
+              <v:f eqn="prod @7 21600 pixelHeight"/>
+              <v:f eqn="sum @10 21600 0"/>
+            </v:formulas>
+            <v:path o:extrusionok="f" gradientshapeok="t" o:connecttype="rect"/>
+            <o:lock v:ext="edit" aspectratio="t"/>
+          </v:shapetype>
+          <v:shape id="_x0000_i1025" type="#_x0000_t75" style="width:494.25pt;height:301.5pt">
+            <v:imagedata r:id="rId16" o:title="jjjjjjjjjjj"/>
+          </v:shape>
+        </w:pict>
+      </w:r>
+    </w:p>
     <w:sectPr>
       <w:type w:val="continuous"/>
       <w:pgSz w:w="12240" w:h="15840"/>
@@ -17482,7 +17989,7 @@
 </file>
 
 <file path=word/endnotes.xml><?xml version="1.0" encoding="utf-8"?>
-<w:endnotes xmlns:wpc="http://schemas.microsoft.com/office/word/2010/wordprocessingCanvas" xmlns:cx="http://schemas.microsoft.com/office/drawing/2014/chartex" xmlns:mc="http://schemas.openxmlformats.org/markup-compatibility/2006" xmlns:o="urn:schemas-microsoft-com:office:office" xmlns:r="http://schemas.openxmlformats.org/officeDocument/2006/relationships" xmlns:m="http://schemas.openxmlformats.org/officeDocument/2006/math" xmlns:v="urn:schemas-microsoft-com:vml" xmlns:wp14="http://schemas.microsoft.com/office/word/2010/wordprocessingDrawing" xmlns:wp="http://schemas.openxmlformats.org/drawingml/2006/wordprocessingDrawing" xmlns:w10="urn:schemas-microsoft-com:office:word" xmlns:w="http://schemas.openxmlformats.org/wordprocessingml/2006/main" xmlns:w14="http://schemas.microsoft.com/office/word/2010/wordml" xmlns:w15="http://schemas.microsoft.com/office/word/2012/wordml" xmlns:w16se="http://schemas.microsoft.com/office/word/2015/wordml/symex" xmlns:wpg="http://schemas.microsoft.com/office/word/2010/wordprocessingGroup" xmlns:wpi="http://schemas.microsoft.com/office/word/2010/wordprocessingInk" xmlns:wne="http://schemas.microsoft.com/office/word/2006/wordml" xmlns:wps="http://schemas.microsoft.com/office/word/2010/wordprocessingShape" mc:Ignorable="w14 w15 w16se wp14">
+<w:endnotes xmlns:wpc="http://schemas.microsoft.com/office/word/2010/wordprocessingCanvas" xmlns:mc="http://schemas.openxmlformats.org/markup-compatibility/2006" xmlns:o="urn:schemas-microsoft-com:office:office" xmlns:r="http://schemas.openxmlformats.org/officeDocument/2006/relationships" xmlns:m="http://schemas.openxmlformats.org/officeDocument/2006/math" xmlns:v="urn:schemas-microsoft-com:vml" xmlns:wp14="http://schemas.microsoft.com/office/word/2010/wordprocessingDrawing" xmlns:wp="http://schemas.openxmlformats.org/drawingml/2006/wordprocessingDrawing" xmlns:w10="urn:schemas-microsoft-com:office:word" xmlns:w="http://schemas.openxmlformats.org/wordprocessingml/2006/main" xmlns:w14="http://schemas.microsoft.com/office/word/2010/wordml" xmlns:w15="http://schemas.microsoft.com/office/word/2012/wordml" xmlns:wpg="http://schemas.microsoft.com/office/word/2010/wordprocessingGroup" xmlns:wpi="http://schemas.microsoft.com/office/word/2010/wordprocessingInk" xmlns:wne="http://schemas.microsoft.com/office/word/2006/wordml" xmlns:wps="http://schemas.microsoft.com/office/word/2010/wordprocessingShape" mc:Ignorable="w14 w15 wp14">
   <w:endnote w:type="separator" w:id="-1">
     <w:p>
       <w:pPr>
@@ -17507,7 +18014,7 @@
 </file>
 
 <file path=word/footnotes.xml><?xml version="1.0" encoding="utf-8"?>
-<w:footnotes xmlns:wpc="http://schemas.microsoft.com/office/word/2010/wordprocessingCanvas" xmlns:cx="http://schemas.microsoft.com/office/drawing/2014/chartex" xmlns:mc="http://schemas.openxmlformats.org/markup-compatibility/2006" xmlns:o="urn:schemas-microsoft-com:office:office" xmlns:r="http://schemas.openxmlformats.org/officeDocument/2006/relationships" xmlns:m="http://schemas.openxmlformats.org/officeDocument/2006/math" xmlns:v="urn:schemas-microsoft-com:vml" xmlns:wp14="http://schemas.microsoft.com/office/word/2010/wordprocessingDrawing" xmlns:wp="http://schemas.openxmlformats.org/drawingml/2006/wordprocessingDrawing" xmlns:w10="urn:schemas-microsoft-com:office:word" xmlns:w="http://schemas.openxmlformats.org/wordprocessingml/2006/main" xmlns:w14="http://schemas.microsoft.com/office/word/2010/wordml" xmlns:w15="http://schemas.microsoft.com/office/word/2012/wordml" xmlns:w16se="http://schemas.microsoft.com/office/word/2015/wordml/symex" xmlns:wpg="http://schemas.microsoft.com/office/word/2010/wordprocessingGroup" xmlns:wpi="http://schemas.microsoft.com/office/word/2010/wordprocessingInk" xmlns:wne="http://schemas.microsoft.com/office/word/2006/wordml" xmlns:wps="http://schemas.microsoft.com/office/word/2010/wordprocessingShape" mc:Ignorable="w14 w15 w16se wp14">
+<w:footnotes xmlns:wpc="http://schemas.microsoft.com/office/word/2010/wordprocessingCanvas" xmlns:mc="http://schemas.openxmlformats.org/markup-compatibility/2006" xmlns:o="urn:schemas-microsoft-com:office:office" xmlns:r="http://schemas.openxmlformats.org/officeDocument/2006/relationships" xmlns:m="http://schemas.openxmlformats.org/officeDocument/2006/math" xmlns:v="urn:schemas-microsoft-com:vml" xmlns:wp14="http://schemas.microsoft.com/office/word/2010/wordprocessingDrawing" xmlns:wp="http://schemas.openxmlformats.org/drawingml/2006/wordprocessingDrawing" xmlns:w10="urn:schemas-microsoft-com:office:word" xmlns:w="http://schemas.openxmlformats.org/wordprocessingml/2006/main" xmlns:w14="http://schemas.microsoft.com/office/word/2010/wordml" xmlns:w15="http://schemas.microsoft.com/office/word/2012/wordml" xmlns:wpg="http://schemas.microsoft.com/office/word/2010/wordprocessingGroup" xmlns:wpi="http://schemas.microsoft.com/office/word/2010/wordprocessingInk" xmlns:wne="http://schemas.microsoft.com/office/word/2006/wordml" xmlns:wps="http://schemas.microsoft.com/office/word/2010/wordprocessingShape" mc:Ignorable="w14 w15 wp14">
   <w:footnote w:type="separator" w:id="-1">
     <w:p>
       <w:pPr>
@@ -17532,8 +18039,8 @@
 </file>
 
 <file path=word/numbering.xml><?xml version="1.0" encoding="utf-8"?>
-<w:numbering xmlns:wpc="http://schemas.microsoft.com/office/word/2010/wordprocessingCanvas" xmlns:cx="http://schemas.microsoft.com/office/drawing/2014/chartex" xmlns:mc="http://schemas.openxmlformats.org/markup-compatibility/2006" xmlns:o="urn:schemas-microsoft-com:office:office" xmlns:r="http://schemas.openxmlformats.org/officeDocument/2006/relationships" xmlns:m="http://schemas.openxmlformats.org/officeDocument/2006/math" xmlns:v="urn:schemas-microsoft-com:vml" xmlns:wp14="http://schemas.microsoft.com/office/word/2010/wordprocessingDrawing" xmlns:wp="http://schemas.openxmlformats.org/drawingml/2006/wordprocessingDrawing" xmlns:w10="urn:schemas-microsoft-com:office:word" xmlns:w="http://schemas.openxmlformats.org/wordprocessingml/2006/main" xmlns:w14="http://schemas.microsoft.com/office/word/2010/wordml" xmlns:w15="http://schemas.microsoft.com/office/word/2012/wordml" xmlns:w16se="http://schemas.microsoft.com/office/word/2015/wordml/symex" xmlns:wpg="http://schemas.microsoft.com/office/word/2010/wordprocessingGroup" xmlns:wpi="http://schemas.microsoft.com/office/word/2010/wordprocessingInk" xmlns:wne="http://schemas.microsoft.com/office/word/2006/wordml" xmlns:wps="http://schemas.microsoft.com/office/word/2010/wordprocessingShape" mc:Ignorable="w14 w15 w16se wp14">
-  <w:abstractNum w:abstractNumId="0" w15:restartNumberingAfterBreak="0">
+<w:numbering xmlns:wpc="http://schemas.microsoft.com/office/word/2010/wordprocessingCanvas" xmlns:mc="http://schemas.openxmlformats.org/markup-compatibility/2006" xmlns:o="urn:schemas-microsoft-com:office:office" xmlns:r="http://schemas.openxmlformats.org/officeDocument/2006/relationships" xmlns:m="http://schemas.openxmlformats.org/officeDocument/2006/math" xmlns:v="urn:schemas-microsoft-com:vml" xmlns:wp14="http://schemas.microsoft.com/office/word/2010/wordprocessingDrawing" xmlns:wp="http://schemas.openxmlformats.org/drawingml/2006/wordprocessingDrawing" xmlns:w10="urn:schemas-microsoft-com:office:word" xmlns:w="http://schemas.openxmlformats.org/wordprocessingml/2006/main" xmlns:w14="http://schemas.microsoft.com/office/word/2010/wordml" xmlns:w15="http://schemas.microsoft.com/office/word/2012/wordml" xmlns:wpg="http://schemas.microsoft.com/office/word/2010/wordprocessingGroup" xmlns:wpi="http://schemas.microsoft.com/office/word/2010/wordprocessingInk" xmlns:wne="http://schemas.microsoft.com/office/word/2006/wordml" xmlns:wps="http://schemas.microsoft.com/office/word/2010/wordprocessingShape" mc:Ignorable="w14 w15 wp14">
+  <w:abstractNum w:abstractNumId="0">
     <w:nsid w:val="028008C7"/>
     <w:multiLevelType w:val="hybridMultilevel"/>
     <w:tmpl w:val="2B42DE90"/>
@@ -17623,7 +18130,7 @@
       </w:pPr>
     </w:lvl>
   </w:abstractNum>
-  <w:abstractNum w:abstractNumId="1" w15:restartNumberingAfterBreak="0">
+  <w:abstractNum w:abstractNumId="1">
     <w:nsid w:val="48814C12"/>
     <w:multiLevelType w:val="multilevel"/>
     <w:tmpl w:val="AA121B60"/>
@@ -17744,7 +18251,7 @@
       </w:rPr>
     </w:lvl>
   </w:abstractNum>
-  <w:abstractNum w:abstractNumId="2" w15:restartNumberingAfterBreak="0">
+  <w:abstractNum w:abstractNumId="2">
     <w:nsid w:val="5D85054A"/>
     <w:multiLevelType w:val="multilevel"/>
     <w:tmpl w:val="539AAB24"/>
@@ -17881,7 +18388,7 @@
 </file>
 
 <file path=word/styles.xml><?xml version="1.0" encoding="utf-8"?>
-<w:styles xmlns:mc="http://schemas.openxmlformats.org/markup-compatibility/2006" xmlns:r="http://schemas.openxmlformats.org/officeDocument/2006/relationships" xmlns:w="http://schemas.openxmlformats.org/wordprocessingml/2006/main" xmlns:w14="http://schemas.microsoft.com/office/word/2010/wordml" xmlns:w15="http://schemas.microsoft.com/office/word/2012/wordml" xmlns:w16se="http://schemas.microsoft.com/office/word/2015/wordml/symex" mc:Ignorable="w14 w15 w16se">
+<w:styles xmlns:mc="http://schemas.openxmlformats.org/markup-compatibility/2006" xmlns:r="http://schemas.openxmlformats.org/officeDocument/2006/relationships" xmlns:w="http://schemas.openxmlformats.org/wordprocessingml/2006/main" xmlns:w14="http://schemas.microsoft.com/office/word/2010/wordml" xmlns:w15="http://schemas.microsoft.com/office/word/2012/wordml" mc:Ignorable="w14 w15">
   <w:docDefaults>
     <w:rPrDefault>
       <w:rPr>
@@ -18337,6 +18844,7 @@
       <w:spacing w:after="0" w:line="240" w:lineRule="auto"/>
     </w:pPr>
     <w:tblPr>
+      <w:tblInd w:w="0" w:type="dxa"/>
       <w:tblBorders>
         <w:top w:val="single" w:sz="4" w:space="0" w:color="auto"/>
         <w:left w:val="single" w:sz="4" w:space="0" w:color="auto"/>
@@ -18345,6 +18853,12 @@
         <w:insideH w:val="single" w:sz="4" w:space="0" w:color="auto"/>
         <w:insideV w:val="single" w:sz="4" w:space="0" w:color="auto"/>
       </w:tblBorders>
+      <w:tblCellMar>
+        <w:top w:w="0" w:type="dxa"/>
+        <w:left w:w="108" w:type="dxa"/>
+        <w:bottom w:w="0" w:type="dxa"/>
+        <w:right w:w="108" w:type="dxa"/>
+      </w:tblCellMar>
     </w:tblPr>
   </w:style>
   <w:style w:type="paragraph" w:styleId="Encabezado">
@@ -18399,6 +18913,17 @@
       <w:rFonts w:eastAsiaTheme="minorEastAsia"/>
       <w:sz w:val="21"/>
       <w:szCs w:val="21"/>
+    </w:rPr>
+  </w:style>
+  <w:style w:type="character" w:styleId="Hipervnculo">
+    <w:name w:val="Hyperlink"/>
+    <w:basedOn w:val="Fuentedeprrafopredeter"/>
+    <w:uiPriority w:val="99"/>
+    <w:unhideWhenUsed/>
+    <w:rsid w:val="00AF32F6"/>
+    <w:rPr>
+      <w:color w:val="0563C1" w:themeColor="hyperlink"/>
+      <w:u w:val="single"/>
     </w:rPr>
   </w:style>
 </w:styles>

</xml_diff>